<commit_message>
Changed listAllGenreArtists in ReadData to ignore case Also updated Reflection and csv
</commit_message>
<xml_diff>
--- a/Reflection.docx
+++ b/Reflection.docx
@@ -1,22 +1,22 @@
 
 <file path=word/document.xml><?xml version="1.0" encoding="utf-8"?>
-<w:document xmlns:w="http://schemas.openxmlformats.org/wordprocessingml/2006/main" xmlns:m="http://schemas.openxmlformats.org/officeDocument/2006/math" xmlns:r="http://schemas.openxmlformats.org/officeDocument/2006/relationships" xmlns:o="urn:schemas-microsoft-com:office:office" xmlns:v="urn:schemas-microsoft-com:vml" xmlns:w10="urn:schemas-microsoft-com:office:word" xmlns:a="http://schemas.openxmlformats.org/drawingml/2006/main" xmlns:pic="http://schemas.openxmlformats.org/drawingml/2006/picture" xmlns:wp="http://schemas.openxmlformats.org/drawingml/2006/wordprocessingDrawing">
+<w:document xmlns:wpc="http://schemas.microsoft.com/office/word/2010/wordprocessingCanvas" xmlns:cx="http://schemas.microsoft.com/office/drawing/2014/chartex" xmlns:cx1="http://schemas.microsoft.com/office/drawing/2015/9/8/chartex" xmlns:cx2="http://schemas.microsoft.com/office/drawing/2015/10/21/chartex" xmlns:cx3="http://schemas.microsoft.com/office/drawing/2016/5/9/chartex" xmlns:cx4="http://schemas.microsoft.com/office/drawing/2016/5/10/chartex" xmlns:cx5="http://schemas.microsoft.com/office/drawing/2016/5/11/chartex" xmlns:cx6="http://schemas.microsoft.com/office/drawing/2016/5/12/chartex" xmlns:cx7="http://schemas.microsoft.com/office/drawing/2016/5/13/chartex" xmlns:cx8="http://schemas.microsoft.com/office/drawing/2016/5/14/chartex" xmlns:mc="http://schemas.openxmlformats.org/markup-compatibility/2006" xmlns:aink="http://schemas.microsoft.com/office/drawing/2016/ink" xmlns:am3d="http://schemas.microsoft.com/office/drawing/2017/model3d" xmlns:o="urn:schemas-microsoft-com:office:office" xmlns:oel="http://schemas.microsoft.com/office/2019/extlst" xmlns:r="http://schemas.openxmlformats.org/officeDocument/2006/relationships" xmlns:m="http://schemas.openxmlformats.org/officeDocument/2006/math" xmlns:v="urn:schemas-microsoft-com:vml" xmlns:wp14="http://schemas.microsoft.com/office/word/2010/wordprocessingDrawing" xmlns:wp="http://schemas.openxmlformats.org/drawingml/2006/wordprocessingDrawing" xmlns:w10="urn:schemas-microsoft-com:office:word" xmlns:w="http://schemas.openxmlformats.org/wordprocessingml/2006/main" xmlns:w14="http://schemas.microsoft.com/office/word/2010/wordml" xmlns:w15="http://schemas.microsoft.com/office/word/2012/wordml" xmlns:w16cex="http://schemas.microsoft.com/office/word/2018/wordml/cex" xmlns:w16cid="http://schemas.microsoft.com/office/word/2016/wordml/cid" xmlns:w16="http://schemas.microsoft.com/office/word/2018/wordml" xmlns:w16du="http://schemas.microsoft.com/office/word/2023/wordml/word16du" xmlns:w16sdtdh="http://schemas.microsoft.com/office/word/2020/wordml/sdtdatahash" xmlns:w16sdtfl="http://schemas.microsoft.com/office/word/2024/wordml/sdtformatlock" xmlns:w16se="http://schemas.microsoft.com/office/word/2015/wordml/symex" xmlns:wpg="http://schemas.microsoft.com/office/word/2010/wordprocessingGroup" xmlns:wpi="http://schemas.microsoft.com/office/word/2010/wordprocessingInk" xmlns:wne="http://schemas.microsoft.com/office/word/2006/wordml" xmlns:wps="http://schemas.microsoft.com/office/word/2010/wordprocessingShape" mc:Ignorable="w14 w15 w16se w16cid w16 w16cex w16sdtdh w16sdtfl w16du wp14">
   <w:body>
     <w:p>
       <w:pPr>
         <w:pStyle w:val="Title"/>
       </w:pPr>
       <w:r>
-        <w:t xml:space="preserve">Program 7 Reflection</w:t>
-      </w:r>
-    </w:p>
-    <w:bookmarkStart w:id="9" w:name="group-work-statement"/>
+        <w:t>Program 7 Reflection</w:t>
+      </w:r>
+    </w:p>
     <w:p>
       <w:pPr>
         <w:pStyle w:val="Heading1"/>
       </w:pPr>
-      <w:r>
-        <w:t xml:space="preserve">Group Work Statement</w:t>
+      <w:bookmarkStart w:id="0" w:name="group-work-statement"/>
+      <w:r>
+        <w:t>Group Work Statement</w:t>
       </w:r>
     </w:p>
     <w:p>
@@ -24,7 +24,7 @@
         <w:pStyle w:val="FirstParagraph"/>
       </w:pPr>
       <w:r>
-        <w:t xml:space="preserve">The work comprised in this submission was accomplished by the following people.</w:t>
+        <w:t>The work comprised in this submission was accomplished by the following people.</w:t>
       </w:r>
     </w:p>
     <w:p>
@@ -32,11 +32,11 @@
         <w:pStyle w:val="Compact"/>
         <w:numPr>
           <w:ilvl w:val="0"/>
-          <w:numId w:val="1001"/>
+          <w:numId w:val="2"/>
         </w:numPr>
       </w:pPr>
       <w:r>
-        <w:t xml:space="preserve">Name 1</w:t>
+        <w:t>Name 1</w:t>
       </w:r>
     </w:p>
     <w:p>
@@ -44,11 +44,11 @@
         <w:pStyle w:val="Compact"/>
         <w:numPr>
           <w:ilvl w:val="0"/>
-          <w:numId w:val="1001"/>
+          <w:numId w:val="2"/>
         </w:numPr>
       </w:pPr>
       <w:r>
-        <w:t xml:space="preserve">Name 2</w:t>
+        <w:t>Darius Lakas</w:t>
       </w:r>
     </w:p>
     <w:p>
@@ -56,11 +56,11 @@
         <w:pStyle w:val="Compact"/>
         <w:numPr>
           <w:ilvl w:val="0"/>
-          <w:numId w:val="1001"/>
+          <w:numId w:val="2"/>
         </w:numPr>
       </w:pPr>
       <w:r>
-        <w:t xml:space="preserve">Name 3</w:t>
+        <w:t>Name 3</w:t>
       </w:r>
     </w:p>
     <w:p>
@@ -68,11 +68,11 @@
         <w:pStyle w:val="Compact"/>
         <w:numPr>
           <w:ilvl w:val="0"/>
-          <w:numId w:val="1001"/>
+          <w:numId w:val="2"/>
         </w:numPr>
       </w:pPr>
       <w:r>
-        <w:t xml:space="preserve">Name 4</w:t>
+        <w:t>Name 4</w:t>
       </w:r>
     </w:p>
     <w:p>
@@ -80,7 +80,7 @@
         <w:pStyle w:val="FirstParagraph"/>
       </w:pPr>
       <w:r>
-        <w:t xml:space="preserve">Below each group member should write a few words about what they contributed to the project.</w:t>
+        <w:t>Below each group member should write a few words about what they contributed to the project.</w:t>
       </w:r>
     </w:p>
     <w:p>
@@ -88,11 +88,11 @@
         <w:pStyle w:val="Compact"/>
         <w:numPr>
           <w:ilvl w:val="0"/>
-          <w:numId w:val="1002"/>
+          <w:numId w:val="3"/>
         </w:numPr>
       </w:pPr>
       <w:r>
-        <w:t xml:space="preserve">Name 1 contributed…</w:t>
+        <w:t>Name 1 contributed…</w:t>
       </w:r>
     </w:p>
     <w:p>
@@ -100,11 +100,23 @@
         <w:pStyle w:val="Compact"/>
         <w:numPr>
           <w:ilvl w:val="0"/>
-          <w:numId w:val="1002"/>
+          <w:numId w:val="3"/>
         </w:numPr>
       </w:pPr>
       <w:r>
-        <w:t xml:space="preserve">Name 2 contributed…</w:t>
+        <w:t xml:space="preserve">Darius contributed: </w:t>
+      </w:r>
+      <w:r>
+        <w:t>Part 3,</w:t>
+      </w:r>
+      <w:r>
+        <w:t xml:space="preserve"> fixing dataset,</w:t>
+      </w:r>
+      <w:r>
+        <w:t xml:space="preserve"> writing reflection</w:t>
+      </w:r>
+      <w:r>
+        <w:t xml:space="preserve"> </w:t>
       </w:r>
     </w:p>
     <w:p>
@@ -112,11 +124,11 @@
         <w:pStyle w:val="Compact"/>
         <w:numPr>
           <w:ilvl w:val="0"/>
-          <w:numId w:val="1002"/>
+          <w:numId w:val="3"/>
         </w:numPr>
       </w:pPr>
       <w:r>
-        <w:t xml:space="preserve">Name 3 contributed…</w:t>
+        <w:t>Name 3 contributed…</w:t>
       </w:r>
     </w:p>
     <w:p>
@@ -124,21 +136,21 @@
         <w:pStyle w:val="Compact"/>
         <w:numPr>
           <w:ilvl w:val="0"/>
-          <w:numId w:val="1002"/>
+          <w:numId w:val="3"/>
         </w:numPr>
       </w:pPr>
       <w:r>
-        <w:t xml:space="preserve">Name 4 contributed…</w:t>
-      </w:r>
-    </w:p>
-    <w:bookmarkEnd w:id="9"/>
-    <w:bookmarkStart w:id="10" w:name="data-pre-processing"/>
+        <w:t>Name 4 contributed…</w:t>
+      </w:r>
+    </w:p>
     <w:p>
       <w:pPr>
         <w:pStyle w:val="Heading1"/>
       </w:pPr>
-      <w:r>
-        <w:t xml:space="preserve">Data Pre-processing</w:t>
+      <w:bookmarkStart w:id="1" w:name="data-pre-processing"/>
+      <w:bookmarkEnd w:id="0"/>
+      <w:r>
+        <w:t>Data Pre-processing</w:t>
       </w:r>
     </w:p>
     <w:p>
@@ -146,7 +158,7 @@
         <w:pStyle w:val="FirstParagraph"/>
       </w:pPr>
       <w:r>
-        <w:t xml:space="preserve">As part of your reflection document for this program, include the following. Please respond to each with a paragraph response.</w:t>
+        <w:t>As part of your reflection document for this program, include the following. Please respond to each with a paragraph response.</w:t>
       </w:r>
     </w:p>
     <w:p>
@@ -154,11 +166,37 @@
         <w:pStyle w:val="Compact"/>
         <w:numPr>
           <w:ilvl w:val="0"/>
-          <w:numId w:val="1003"/>
+          <w:numId w:val="4"/>
         </w:numPr>
       </w:pPr>
       <w:r>
-        <w:t xml:space="preserve">If you removed or altered any entries in the dataset, please give a detailed description as to why, include the data that was removed. Discuss what implications might exist from removing or changing it and how you dealt with those implications in your project.</w:t>
+        <w:t>If you removed or altered any entries in the dataset, please give a detailed description as to why, include the data that was removed. Discuss what implications might exist from removing or changing it and how you dealt with those implications in your project.</w:t>
+      </w:r>
+    </w:p>
+    <w:p>
+      <w:pPr>
+        <w:pStyle w:val="Compact"/>
+      </w:pPr>
+      <w:r>
+        <w:t xml:space="preserve">Many entries were altered due to having commas that interfered with processing the comma-separated values file. </w:t>
+      </w:r>
+      <w:r>
+        <w:t>These commas were replaced by a vertical bar</w:t>
+      </w:r>
+      <w:r>
+        <w:t>---</w:t>
+      </w:r>
+      <w:r>
+        <w:t xml:space="preserve">this character was not in the dataset (and is a common substitution for csv files) </w:t>
+      </w:r>
+      <w:r>
+        <w:t>so this alteration made sense to ease implementation details.</w:t>
+      </w:r>
+      <w:r>
+        <w:t xml:space="preserve"> </w:t>
+      </w:r>
+      <w:r>
+        <w:t>No entries were removed.</w:t>
       </w:r>
     </w:p>
     <w:p>
@@ -166,11 +204,19 @@
         <w:pStyle w:val="Compact"/>
         <w:numPr>
           <w:ilvl w:val="0"/>
-          <w:numId w:val="1003"/>
+          <w:numId w:val="4"/>
         </w:numPr>
       </w:pPr>
       <w:r>
-        <w:t xml:space="preserve">Detail your chosen list of genres. Discuss how this list was agreed upon and what implications it might have on your recommendation system. What genres might be missing from your list? Why are they missing?</w:t>
+        <w:t>Detail your chosen list of genres. Discuss how this list was agreed upon and what implications it might have on your recommendation system. What genres might be missing from your list? Why are they missing?</w:t>
+      </w:r>
+    </w:p>
+    <w:p>
+      <w:pPr>
+        <w:pStyle w:val="Compact"/>
+      </w:pPr>
+      <w:r>
+        <w:t xml:space="preserve">This list was </w:t>
       </w:r>
     </w:p>
     <w:p>
@@ -178,11 +224,11 @@
         <w:pStyle w:val="Compact"/>
         <w:numPr>
           <w:ilvl w:val="0"/>
-          <w:numId w:val="1003"/>
+          <w:numId w:val="4"/>
         </w:numPr>
       </w:pPr>
       <w:r>
-        <w:t xml:space="preserve">Include at least two tables or graphs that examine a particular aspect of the dataset. For example, a bar graph of included genres, table of popular artists, or list of the most played songs. You should explain your choice of graph.</w:t>
+        <w:t>Include at least two tables or graphs that examine a particular aspect of the dataset. For example, a bar graph of included genres, table of popular artists, or list of the most played songs. You should explain your choice of graph.</w:t>
       </w:r>
     </w:p>
     <w:p>
@@ -190,21 +236,22 @@
         <w:pStyle w:val="Compact"/>
         <w:numPr>
           <w:ilvl w:val="0"/>
-          <w:numId w:val="1003"/>
+          <w:numId w:val="4"/>
         </w:numPr>
       </w:pPr>
       <w:r>
-        <w:t xml:space="preserve">What short-comings or flaws do you see in the way in which we collected data. If you had to collect data like this again, what would you change, and why.</w:t>
-      </w:r>
-    </w:p>
-    <w:bookmarkEnd w:id="10"/>
-    <w:bookmarkStart w:id="11" w:name="reflection-paper"/>
+        <w:t>What short-comings or flaws do you see in the way in which we collected data. If you had to collect data like this again, what would you change, and why.</w:t>
+      </w:r>
+    </w:p>
     <w:p>
       <w:pPr>
         <w:pStyle w:val="Heading1"/>
       </w:pPr>
-      <w:r>
-        <w:t xml:space="preserve">Reflection Paper</w:t>
+      <w:bookmarkStart w:id="2" w:name="reflection-paper"/>
+      <w:bookmarkEnd w:id="1"/>
+      <w:r>
+        <w:lastRenderedPageBreak/>
+        <w:t>Reflection Paper</w:t>
       </w:r>
     </w:p>
     <w:p>
@@ -212,7 +259,7 @@
         <w:pStyle w:val="FirstParagraph"/>
       </w:pPr>
       <w:r>
-        <w:t xml:space="preserve">Below write a paper that analyzes your project and its results. Your paper should cover the following topics (but is not limited to):</w:t>
+        <w:t>Below write a paper that analyzes your project and its results. Your paper should cover the following topics (but is not limited to):</w:t>
       </w:r>
     </w:p>
     <w:p>
@@ -220,11 +267,11 @@
         <w:pStyle w:val="Compact"/>
         <w:numPr>
           <w:ilvl w:val="0"/>
-          <w:numId w:val="1004"/>
+          <w:numId w:val="5"/>
         </w:numPr>
       </w:pPr>
       <w:r>
-        <w:t xml:space="preserve">How does Euclidean and Pearson similarity methods compare to each other, which produces better results?</w:t>
+        <w:t>How does Euclidean and Pearson similarity methods compare to each other, which produces better results?</w:t>
       </w:r>
     </w:p>
     <w:p>
@@ -232,11 +279,11 @@
         <w:pStyle w:val="Compact"/>
         <w:numPr>
           <w:ilvl w:val="0"/>
-          <w:numId w:val="1004"/>
+          <w:numId w:val="5"/>
         </w:numPr>
       </w:pPr>
       <w:r>
-        <w:t xml:space="preserve">An analysis of the playlists results. Are the tracks listed good matches for users?</w:t>
+        <w:t>An analysis of the playlists results. Are the tracks listed good matches for users?</w:t>
       </w:r>
     </w:p>
     <w:p>
@@ -244,11 +291,11 @@
         <w:pStyle w:val="Compact"/>
         <w:numPr>
           <w:ilvl w:val="0"/>
-          <w:numId w:val="1004"/>
+          <w:numId w:val="5"/>
         </w:numPr>
       </w:pPr>
       <w:r>
-        <w:t xml:space="preserve">How might you improve the relevance of the generated playlist tracks?</w:t>
+        <w:t>How might you improve the relevance of the generated playlist tracks?</w:t>
       </w:r>
     </w:p>
     <w:p>
@@ -256,11 +303,11 @@
         <w:pStyle w:val="Compact"/>
         <w:numPr>
           <w:ilvl w:val="0"/>
-          <w:numId w:val="1004"/>
+          <w:numId w:val="5"/>
         </w:numPr>
       </w:pPr>
       <w:r>
-        <w:t xml:space="preserve">How might you modify the program to compare tracks across multiple fields?</w:t>
+        <w:t>How might you modify the program to compare tracks across multiple fields?</w:t>
       </w:r>
     </w:p>
     <w:p>
@@ -268,11 +315,11 @@
         <w:pStyle w:val="Compact"/>
         <w:numPr>
           <w:ilvl w:val="0"/>
-          <w:numId w:val="1004"/>
+          <w:numId w:val="5"/>
         </w:numPr>
       </w:pPr>
       <w:r>
-        <w:t xml:space="preserve">An analysis of the efficiency of your code. How might the speed, memory footprint, or accuracy be improved.</w:t>
+        <w:t>An analysis of the efficiency of your code. How might the speed, memory footprint, or accuracy be improved.</w:t>
       </w:r>
     </w:p>
     <w:p>
@@ -280,21 +327,21 @@
         <w:pStyle w:val="Compact"/>
         <w:numPr>
           <w:ilvl w:val="0"/>
-          <w:numId w:val="1004"/>
+          <w:numId w:val="5"/>
         </w:numPr>
       </w:pPr>
       <w:r>
-        <w:t xml:space="preserve">What challenges did you face developing the program and how did you overcome them?</w:t>
-      </w:r>
-    </w:p>
-    <w:bookmarkEnd w:id="11"/>
-    <w:bookmarkStart w:id="12" w:name="extra-credit"/>
+        <w:t>What challenges did you face developing the program and how did you overcome them?</w:t>
+      </w:r>
+    </w:p>
     <w:p>
       <w:pPr>
         <w:pStyle w:val="Heading1"/>
       </w:pPr>
-      <w:r>
-        <w:t xml:space="preserve">Extra Credit</w:t>
+      <w:bookmarkStart w:id="3" w:name="extra-credit"/>
+      <w:bookmarkEnd w:id="2"/>
+      <w:r>
+        <w:t>Extra Credit</w:t>
       </w:r>
     </w:p>
     <w:p>
@@ -302,7 +349,7 @@
         <w:pStyle w:val="FirstParagraph"/>
       </w:pPr>
       <w:r>
-        <w:t xml:space="preserve">Below write a list of the extra credit that you attempted or state that you did not attempt any extra credit.</w:t>
+        <w:t>Below write a list of the extra credit that you attempted or state that you did not attempt any extra credit.</w:t>
       </w:r>
     </w:p>
     <w:p>
@@ -310,11 +357,11 @@
         <w:pStyle w:val="Compact"/>
         <w:numPr>
           <w:ilvl w:val="0"/>
-          <w:numId w:val="1005"/>
+          <w:numId w:val="6"/>
         </w:numPr>
       </w:pPr>
       <w:r>
-        <w:t xml:space="preserve">Extra credit 1</w:t>
+        <w:t>Extra credit 1</w:t>
       </w:r>
     </w:p>
     <w:p>
@@ -322,11 +369,11 @@
         <w:pStyle w:val="Compact"/>
         <w:numPr>
           <w:ilvl w:val="0"/>
-          <w:numId w:val="1005"/>
+          <w:numId w:val="6"/>
         </w:numPr>
       </w:pPr>
       <w:r>
-        <w:t xml:space="preserve">Extra credit 2</w:t>
+        <w:t>Extra credit 2</w:t>
       </w:r>
     </w:p>
     <w:p>
@@ -334,47 +381,28 @@
         <w:pStyle w:val="FirstParagraph"/>
       </w:pPr>
       <w:r>
-        <w:t xml:space="preserve">If you attempted any extra credit, please create a new subheading and explain the required information for that extra credit. Extra credit will not be graded if not explained well enough for me to assess.</w:t>
-      </w:r>
-    </w:p>
-    <w:bookmarkEnd w:id="12"/>
+        <w:t>If you attempted any extra credit, please create a new subheading and explain the required information for that extra credit. Extra credit will not be graded if not explained well enough for me to assess.</w:t>
+      </w:r>
+      <w:bookmarkEnd w:id="3"/>
+    </w:p>
     <w:sectPr>
       <w:footnotePr>
         <w:numRestart w:val="eachSect"/>
       </w:footnotePr>
+      <w:pgSz w:w="12240" w:h="15840"/>
+      <w:pgMar w:top="1440" w:right="1440" w:bottom="1440" w:left="1440" w:header="720" w:footer="720" w:gutter="0"/>
+      <w:cols w:space="720"/>
     </w:sectPr>
   </w:body>
 </w:document>
 </file>
 
-<file path=word/comments.xml><?xml version="1.0" encoding="utf-8"?>
-<w:comments xmlns:w="http://schemas.openxmlformats.org/wordprocessingml/2006/main" xmlns:m="http://schemas.openxmlformats.org/officeDocument/2006/math" xmlns:r="http://schemas.openxmlformats.org/officeDocument/2006/relationships" xmlns:o="urn:schemas-microsoft-com:office:office" xmlns:v="urn:schemas-microsoft-com:vml" xmlns:w10="urn:schemas-microsoft-com:office:word" xmlns:a="http://schemas.openxmlformats.org/drawingml/2006/main" xmlns:pic="http://schemas.openxmlformats.org/drawingml/2006/picture" xmlns:wp="http://schemas.openxmlformats.org/drawingml/2006/wordprocessingDrawing"/>
-</file>
-
-<file path=word/footnotes.xml><?xml version="1.0" encoding="utf-8"?>
-<w:footnotes xmlns:w="http://schemas.openxmlformats.org/wordprocessingml/2006/main" xmlns:m="http://schemas.openxmlformats.org/officeDocument/2006/math" xmlns:r="http://schemas.openxmlformats.org/officeDocument/2006/relationships" xmlns:o="urn:schemas-microsoft-com:office:office" xmlns:v="urn:schemas-microsoft-com:vml" xmlns:w10="urn:schemas-microsoft-com:office:word" xmlns:a="http://schemas.openxmlformats.org/drawingml/2006/main" xmlns:pic="http://schemas.openxmlformats.org/drawingml/2006/picture" xmlns:wp="http://schemas.openxmlformats.org/drawingml/2006/wordprocessingDrawing">
-  <w:footnote w:type="continuationSeparator" w:id="0">
-    <w:p>
-      <w:r>
-        <w:continuationSeparator/>
-      </w:r>
-    </w:p>
-  </w:footnote>
-  <w:footnote w:type="separator" w:id="-1">
-    <w:p>
-      <w:r>
-        <w:separator/>
-      </w:r>
-    </w:p>
-  </w:footnote>
-</w:footnotes>
-</file>
-
 <file path=word/numbering.xml><?xml version="1.0" encoding="utf-8"?>
-<w:numbering xmlns:w="http://schemas.openxmlformats.org/wordprocessingml/2006/main">
-  <w:abstractNum w:abstractNumId="990">
+<w:numbering xmlns:wpc="http://schemas.microsoft.com/office/word/2010/wordprocessingCanvas" xmlns:cx="http://schemas.microsoft.com/office/drawing/2014/chartex" xmlns:cx1="http://schemas.microsoft.com/office/drawing/2015/9/8/chartex" xmlns:cx2="http://schemas.microsoft.com/office/drawing/2015/10/21/chartex" xmlns:cx3="http://schemas.microsoft.com/office/drawing/2016/5/9/chartex" xmlns:cx4="http://schemas.microsoft.com/office/drawing/2016/5/10/chartex" xmlns:cx5="http://schemas.microsoft.com/office/drawing/2016/5/11/chartex" xmlns:cx6="http://schemas.microsoft.com/office/drawing/2016/5/12/chartex" xmlns:cx7="http://schemas.microsoft.com/office/drawing/2016/5/13/chartex" xmlns:cx8="http://schemas.microsoft.com/office/drawing/2016/5/14/chartex" xmlns:mc="http://schemas.openxmlformats.org/markup-compatibility/2006" xmlns:aink="http://schemas.microsoft.com/office/drawing/2016/ink" xmlns:am3d="http://schemas.microsoft.com/office/drawing/2017/model3d" xmlns:o="urn:schemas-microsoft-com:office:office" xmlns:oel="http://schemas.microsoft.com/office/2019/extlst" xmlns:r="http://schemas.openxmlformats.org/officeDocument/2006/relationships" xmlns:m="http://schemas.openxmlformats.org/officeDocument/2006/math" xmlns:v="urn:schemas-microsoft-com:vml" xmlns:wp14="http://schemas.microsoft.com/office/word/2010/wordprocessingDrawing" xmlns:wp="http://schemas.openxmlformats.org/drawingml/2006/wordprocessingDrawing" xmlns:w10="urn:schemas-microsoft-com:office:word" xmlns:w="http://schemas.openxmlformats.org/wordprocessingml/2006/main" xmlns:w14="http://schemas.microsoft.com/office/word/2010/wordml" xmlns:w15="http://schemas.microsoft.com/office/word/2012/wordml" xmlns:w16cex="http://schemas.microsoft.com/office/word/2018/wordml/cex" xmlns:w16cid="http://schemas.microsoft.com/office/word/2016/wordml/cid" xmlns:w16="http://schemas.microsoft.com/office/word/2018/wordml" xmlns:w16du="http://schemas.microsoft.com/office/word/2023/wordml/word16du" xmlns:w16sdtdh="http://schemas.microsoft.com/office/word/2020/wordml/sdtdatahash" xmlns:w16sdtfl="http://schemas.microsoft.com/office/word/2024/wordml/sdtformatlock" xmlns:w16se="http://schemas.microsoft.com/office/word/2015/wordml/symex" xmlns:wpg="http://schemas.microsoft.com/office/word/2010/wordprocessingGroup" xmlns:wpi="http://schemas.microsoft.com/office/word/2010/wordprocessingInk" xmlns:wne="http://schemas.microsoft.com/office/word/2006/wordml" xmlns:wps="http://schemas.microsoft.com/office/word/2010/wordprocessingShape" mc:Ignorable="w14 w15 w16se w16cid w16 w16cex w16sdtdh w16sdtfl w16du wp14">
+  <w:abstractNum w:abstractNumId="0" w15:restartNumberingAfterBreak="0">
     <w:nsid w:val="0000A990"/>
     <w:multiLevelType w:val="multilevel"/>
+    <w:tmpl w:val="762A9316"/>
     <w:lvl w:ilvl="0">
       <w:numFmt w:val="bullet"/>
       <w:lvlText w:val=" "/>
@@ -448,9 +476,10 @@
       </w:pPr>
     </w:lvl>
   </w:abstractNum>
-  <w:abstractNum w:abstractNumId="991">
+  <w:abstractNum w:abstractNumId="1" w15:restartNumberingAfterBreak="0">
     <w:nsid w:val="0000A991"/>
     <w:multiLevelType w:val="multilevel"/>
+    <w:tmpl w:val="64EAE2CE"/>
     <w:lvl w:ilvl="0">
       <w:numFmt w:val="bullet"/>
       <w:lvlText w:val=""/>
@@ -551,9 +580,10 @@
       </w:rPr>
     </w:lvl>
   </w:abstractNum>
-  <w:abstractNum w:abstractNumId="99201">
+  <w:abstractNum w:abstractNumId="2" w15:restartNumberingAfterBreak="0">
     <w:nsid w:val="00A99201"/>
     <w:multiLevelType w:val="multilevel"/>
+    <w:tmpl w:val="C50AC0AE"/>
     <w:lvl w:ilvl="0">
       <w:start w:val="1"/>
       <w:numFmt w:val="decimal"/>
@@ -636,17 +666,17 @@
       </w:pPr>
     </w:lvl>
   </w:abstractNum>
-  <w:num w:numId="1000">
-    <w:abstractNumId w:val="990"/>
+  <w:num w:numId="1" w16cid:durableId="1965116040">
+    <w:abstractNumId w:val="0"/>
   </w:num>
-  <w:num w:numId="1001">
-    <w:abstractNumId w:val="991"/>
+  <w:num w:numId="2" w16cid:durableId="1613436013">
+    <w:abstractNumId w:val="1"/>
   </w:num>
-  <w:num w:numId="1002">
-    <w:abstractNumId w:val="991"/>
+  <w:num w:numId="3" w16cid:durableId="2063821473">
+    <w:abstractNumId w:val="1"/>
   </w:num>
-  <w:num w:numId="1003">
-    <w:abstractNumId w:val="99201"/>
+  <w:num w:numId="4" w16cid:durableId="1662780796">
+    <w:abstractNumId w:val="2"/>
     <w:lvlOverride w:ilvl="0">
       <w:startOverride w:val="1"/>
     </w:lvlOverride>
@@ -675,24 +705,24 @@
       <w:startOverride w:val="1"/>
     </w:lvlOverride>
   </w:num>
-  <w:num w:numId="1004">
-    <w:abstractNumId w:val="991"/>
+  <w:num w:numId="5" w16cid:durableId="2014910762">
+    <w:abstractNumId w:val="1"/>
   </w:num>
-  <w:num w:numId="1005">
-    <w:abstractNumId w:val="991"/>
+  <w:num w:numId="6" w16cid:durableId="846099502">
+    <w:abstractNumId w:val="1"/>
   </w:num>
 </w:numbering>
 </file>
 
 <file path=word/styles.xml><?xml version="1.0" encoding="utf-8"?>
-<w:styles xmlns:r="http://schemas.openxmlformats.org/officeDocument/2006/relationships" xmlns:w="http://schemas.openxmlformats.org/wordprocessingml/2006/main">
+<w:styles xmlns:mc="http://schemas.openxmlformats.org/markup-compatibility/2006" xmlns:r="http://schemas.openxmlformats.org/officeDocument/2006/relationships" xmlns:w="http://schemas.openxmlformats.org/wordprocessingml/2006/main" xmlns:w14="http://schemas.microsoft.com/office/word/2010/wordml" xmlns:w15="http://schemas.microsoft.com/office/word/2012/wordml" xmlns:w16cex="http://schemas.microsoft.com/office/word/2018/wordml/cex" xmlns:w16cid="http://schemas.microsoft.com/office/word/2016/wordml/cid" xmlns:w16="http://schemas.microsoft.com/office/word/2018/wordml" xmlns:w16du="http://schemas.microsoft.com/office/word/2023/wordml/word16du" xmlns:w16sdtdh="http://schemas.microsoft.com/office/word/2020/wordml/sdtdatahash" xmlns:w16sdtfl="http://schemas.microsoft.com/office/word/2024/wordml/sdtformatlock" xmlns:w16se="http://schemas.microsoft.com/office/word/2015/wordml/symex" mc:Ignorable="w14 w15 w16se w16cid w16 w16cex w16sdtdh w16sdtfl w16du">
   <w:docDefaults>
     <w:rPrDefault>
       <w:rPr>
-        <w:rFonts w:asciiTheme="minorHAnsi" w:cstheme="minorBidi" w:eastAsiaTheme="minorEastAsia" w:hAnsiTheme="minorHAnsi"/>
+        <w:rFonts w:asciiTheme="minorHAnsi" w:eastAsiaTheme="minorEastAsia" w:hAnsiTheme="minorHAnsi" w:cstheme="minorBidi"/>
         <w:sz w:val="24"/>
         <w:szCs w:val="24"/>
-        <w:lang w:bidi="ar-SA" w:eastAsia="zh-CN" w:val="en-US"/>
+        <w:lang w:val="en-US" w:eastAsia="zh-CN" w:bidi="ar-SA"/>
       </w:rPr>
     </w:rPrDefault>
     <w:pPrDefault>
@@ -701,168 +731,255 @@
       </w:pPr>
     </w:pPrDefault>
   </w:docDefaults>
-  <w:latentStyles w:count="276" w:defLockedState="0" w:defQFormat="0" w:defSemiHidden="0" w:defUIPriority="0" w:defUnhideWhenUsed="0"/>
-  <w:style w:default="1" w:styleId="Normal" w:type="paragraph">
+  <w:latentStyles w:defLockedState="0" w:defUIPriority="0" w:defSemiHidden="0" w:defUnhideWhenUsed="0" w:defQFormat="0" w:count="376">
+    <w:lsdException w:name="Normal Table" w:semiHidden="1" w:unhideWhenUsed="1"/>
+    <w:lsdException w:name="Table Simple 1" w:semiHidden="1" w:unhideWhenUsed="1"/>
+    <w:lsdException w:name="Table Simple 2" w:semiHidden="1" w:unhideWhenUsed="1"/>
+    <w:lsdException w:name="Table Simple 3" w:semiHidden="1" w:unhideWhenUsed="1"/>
+    <w:lsdException w:name="Table Classic 1" w:semiHidden="1" w:unhideWhenUsed="1"/>
+    <w:lsdException w:name="Table Classic 2" w:semiHidden="1" w:unhideWhenUsed="1"/>
+    <w:lsdException w:name="Table Classic 3" w:semiHidden="1" w:unhideWhenUsed="1"/>
+    <w:lsdException w:name="Table Classic 4" w:semiHidden="1" w:unhideWhenUsed="1"/>
+    <w:lsdException w:name="Table Colorful 1" w:semiHidden="1" w:unhideWhenUsed="1"/>
+    <w:lsdException w:name="Table Colorful 2" w:semiHidden="1" w:unhideWhenUsed="1"/>
+    <w:lsdException w:name="Table Colorful 3" w:semiHidden="1" w:unhideWhenUsed="1"/>
+    <w:lsdException w:name="Table Columns 1" w:semiHidden="1" w:unhideWhenUsed="1"/>
+    <w:lsdException w:name="Table Columns 2" w:semiHidden="1" w:unhideWhenUsed="1"/>
+    <w:lsdException w:name="Table Columns 3" w:semiHidden="1" w:unhideWhenUsed="1"/>
+    <w:lsdException w:name="Table Columns 4" w:semiHidden="1" w:unhideWhenUsed="1"/>
+    <w:lsdException w:name="Table Columns 5" w:semiHidden="1" w:unhideWhenUsed="1"/>
+    <w:lsdException w:name="Table Grid 1" w:semiHidden="1" w:unhideWhenUsed="1"/>
+    <w:lsdException w:name="Table Grid 2" w:semiHidden="1" w:unhideWhenUsed="1"/>
+    <w:lsdException w:name="Table Grid 3" w:semiHidden="1" w:unhideWhenUsed="1"/>
+    <w:lsdException w:name="Table Grid 4" w:semiHidden="1" w:unhideWhenUsed="1"/>
+    <w:lsdException w:name="Table Grid 5" w:semiHidden="1" w:unhideWhenUsed="1"/>
+    <w:lsdException w:name="Table Grid 6" w:semiHidden="1" w:unhideWhenUsed="1"/>
+    <w:lsdException w:name="Table Grid 7" w:semiHidden="1" w:unhideWhenUsed="1"/>
+    <w:lsdException w:name="Table Grid 8" w:semiHidden="1" w:unhideWhenUsed="1"/>
+    <w:lsdException w:name="Table List 1" w:semiHidden="1" w:unhideWhenUsed="1"/>
+    <w:lsdException w:name="Table List 2" w:semiHidden="1" w:unhideWhenUsed="1"/>
+    <w:lsdException w:name="Table List 3" w:semiHidden="1" w:unhideWhenUsed="1"/>
+    <w:lsdException w:name="Table List 4" w:semiHidden="1" w:unhideWhenUsed="1"/>
+    <w:lsdException w:name="Table List 5" w:semiHidden="1" w:unhideWhenUsed="1"/>
+    <w:lsdException w:name="Table List 6" w:semiHidden="1" w:unhideWhenUsed="1"/>
+    <w:lsdException w:name="Table List 7" w:semiHidden="1" w:unhideWhenUsed="1"/>
+    <w:lsdException w:name="Table List 8" w:semiHidden="1" w:unhideWhenUsed="1"/>
+    <w:lsdException w:name="Table 3D effects 1" w:semiHidden="1" w:unhideWhenUsed="1"/>
+    <w:lsdException w:name="Table 3D effects 2" w:semiHidden="1" w:unhideWhenUsed="1"/>
+    <w:lsdException w:name="Table 3D effects 3" w:semiHidden="1" w:unhideWhenUsed="1"/>
+    <w:lsdException w:name="Table Contemporary" w:semiHidden="1" w:unhideWhenUsed="1"/>
+    <w:lsdException w:name="Table Elegant" w:semiHidden="1" w:unhideWhenUsed="1"/>
+    <w:lsdException w:name="Table Professional" w:semiHidden="1" w:unhideWhenUsed="1"/>
+    <w:lsdException w:name="Table Subtle 1" w:semiHidden="1" w:unhideWhenUsed="1"/>
+    <w:lsdException w:name="Table Subtle 2" w:semiHidden="1" w:unhideWhenUsed="1"/>
+    <w:lsdException w:name="Table Web 1" w:semiHidden="1" w:unhideWhenUsed="1"/>
+    <w:lsdException w:name="Table Web 2" w:semiHidden="1" w:unhideWhenUsed="1"/>
+    <w:lsdException w:name="Table Web 3" w:semiHidden="1" w:unhideWhenUsed="1"/>
+    <w:lsdException w:name="Table Theme" w:semiHidden="1" w:unhideWhenUsed="1"/>
+    <w:lsdException w:name="Light Shading"/>
+    <w:lsdException w:name="Light List"/>
+    <w:lsdException w:name="Light Grid"/>
+    <w:lsdException w:name="Medium Shading 1"/>
+    <w:lsdException w:name="Medium Shading 2"/>
+    <w:lsdException w:name="Medium List 1"/>
+    <w:lsdException w:name="Medium List 2"/>
+    <w:lsdException w:name="Medium Grid 1"/>
+    <w:lsdException w:name="Medium Grid 2"/>
+    <w:lsdException w:name="Medium Grid 3"/>
+    <w:lsdException w:name="Dark List"/>
+    <w:lsdException w:name="Colorful Shading"/>
+    <w:lsdException w:name="Colorful List"/>
+    <w:lsdException w:name="Colorful Grid"/>
+    <w:lsdException w:name="Light Shading Accent 1"/>
+    <w:lsdException w:name="Light List Accent 1"/>
+    <w:lsdException w:name="Light Grid Accent 1"/>
+    <w:lsdException w:name="Medium Shading 1 Accent 1"/>
+    <w:lsdException w:name="Medium Shading 2 Accent 1"/>
+    <w:lsdException w:name="Medium List 1 Accent 1"/>
+    <w:lsdException w:name="Medium List 2 Accent 1"/>
+    <w:lsdException w:name="Medium Grid 1 Accent 1"/>
+    <w:lsdException w:name="Medium Grid 2 Accent 1"/>
+    <w:lsdException w:name="Medium Grid 3 Accent 1"/>
+    <w:lsdException w:name="Dark List Accent 1"/>
+    <w:lsdException w:name="Colorful Shading Accent 1"/>
+    <w:lsdException w:name="Colorful List Accent 1"/>
+    <w:lsdException w:name="Colorful Grid Accent 1"/>
+    <w:lsdException w:name="Light Shading Accent 2"/>
+    <w:lsdException w:name="Light List Accent 2"/>
+    <w:lsdException w:name="Light Grid Accent 2"/>
+    <w:lsdException w:name="Medium Shading 1 Accent 2"/>
+    <w:lsdException w:name="Medium Shading 2 Accent 2"/>
+    <w:lsdException w:name="Medium List 1 Accent 2"/>
+    <w:lsdException w:name="Medium List 2 Accent 2"/>
+    <w:lsdException w:name="Medium Grid 1 Accent 2"/>
+    <w:lsdException w:name="Medium Grid 2 Accent 2"/>
+    <w:lsdException w:name="Medium Grid 3 Accent 2"/>
+    <w:lsdException w:name="Dark List Accent 2"/>
+    <w:lsdException w:name="Colorful Shading Accent 2"/>
+    <w:lsdException w:name="Colorful List Accent 2"/>
+    <w:lsdException w:name="Colorful Grid Accent 2"/>
+    <w:lsdException w:name="Light Shading Accent 3"/>
+    <w:lsdException w:name="Light List Accent 3"/>
+    <w:lsdException w:name="Light Grid Accent 3"/>
+    <w:lsdException w:name="Medium Shading 1 Accent 3"/>
+    <w:lsdException w:name="Medium Shading 2 Accent 3"/>
+    <w:lsdException w:name="Medium List 1 Accent 3"/>
+    <w:lsdException w:name="Medium List 2 Accent 3"/>
+    <w:lsdException w:name="Medium Grid 1 Accent 3"/>
+    <w:lsdException w:name="Medium Grid 2 Accent 3"/>
+    <w:lsdException w:name="Medium Grid 3 Accent 3"/>
+    <w:lsdException w:name="Dark List Accent 3"/>
+    <w:lsdException w:name="Colorful Shading Accent 3"/>
+    <w:lsdException w:name="Colorful List Accent 3"/>
+    <w:lsdException w:name="Colorful Grid Accent 3"/>
+    <w:lsdException w:name="Light Shading Accent 4"/>
+    <w:lsdException w:name="Light List Accent 4"/>
+    <w:lsdException w:name="Light Grid Accent 4"/>
+    <w:lsdException w:name="Medium Shading 1 Accent 4"/>
+    <w:lsdException w:name="Medium Shading 2 Accent 4"/>
+    <w:lsdException w:name="Medium List 1 Accent 4"/>
+    <w:lsdException w:name="Medium List 2 Accent 4"/>
+    <w:lsdException w:name="Medium Grid 1 Accent 4"/>
+    <w:lsdException w:name="Medium Grid 2 Accent 4"/>
+    <w:lsdException w:name="Medium Grid 3 Accent 4"/>
+    <w:lsdException w:name="Dark List Accent 4"/>
+    <w:lsdException w:name="Colorful Shading Accent 4"/>
+    <w:lsdException w:name="Colorful List Accent 4"/>
+    <w:lsdException w:name="Colorful Grid Accent 4"/>
+    <w:lsdException w:name="Light Shading Accent 5"/>
+    <w:lsdException w:name="Light List Accent 5"/>
+    <w:lsdException w:name="Light Grid Accent 5"/>
+    <w:lsdException w:name="Medium Shading 1 Accent 5"/>
+    <w:lsdException w:name="Medium Shading 2 Accent 5"/>
+    <w:lsdException w:name="Medium List 1 Accent 5"/>
+    <w:lsdException w:name="Medium List 2 Accent 5"/>
+    <w:lsdException w:name="Medium Grid 1 Accent 5"/>
+    <w:lsdException w:name="Medium Grid 2 Accent 5"/>
+    <w:lsdException w:name="Medium Grid 3 Accent 5"/>
+    <w:lsdException w:name="Dark List Accent 5"/>
+    <w:lsdException w:name="Colorful Shading Accent 5"/>
+    <w:lsdException w:name="Colorful List Accent 5"/>
+    <w:lsdException w:name="Colorful Grid Accent 5"/>
+    <w:lsdException w:name="Light Shading Accent 6"/>
+    <w:lsdException w:name="Light List Accent 6"/>
+    <w:lsdException w:name="Light Grid Accent 6"/>
+    <w:lsdException w:name="Medium Shading 1 Accent 6"/>
+    <w:lsdException w:name="Medium Shading 2 Accent 6"/>
+    <w:lsdException w:name="Medium List 1 Accent 6"/>
+    <w:lsdException w:name="Medium List 2 Accent 6"/>
+    <w:lsdException w:name="Medium Grid 1 Accent 6"/>
+    <w:lsdException w:name="Medium Grid 2 Accent 6"/>
+    <w:lsdException w:name="Medium Grid 3 Accent 6"/>
+    <w:lsdException w:name="Dark List Accent 6"/>
+    <w:lsdException w:name="Colorful Shading Accent 6"/>
+    <w:lsdException w:name="Colorful List Accent 6"/>
+    <w:lsdException w:name="Colorful Grid Accent 6"/>
+    <w:lsdException w:name="Grid Table 4" w:uiPriority="49"/>
+    <w:lsdException w:name="Grid Table 5 Dark" w:uiPriority="50"/>
+    <w:lsdException w:name="Grid Table 6 Colorful" w:uiPriority="51"/>
+    <w:lsdException w:name="Grid Table 7 Colorful" w:uiPriority="52"/>
+    <w:lsdException w:name="Grid Table 1 Light Accent 1" w:uiPriority="46"/>
+    <w:lsdException w:name="Grid Table 2 Accent 1" w:uiPriority="47"/>
+    <w:lsdException w:name="Grid Table 3 Accent 1" w:uiPriority="48"/>
+    <w:lsdException w:name="Grid Table 4 Accent 1" w:uiPriority="49"/>
+    <w:lsdException w:name="Grid Table 5 Dark Accent 1" w:uiPriority="50"/>
+    <w:lsdException w:name="Grid Table 6 Colorful Accent 1" w:uiPriority="51"/>
+    <w:lsdException w:name="Grid Table 7 Colorful Accent 1" w:uiPriority="52"/>
+    <w:lsdException w:name="Grid Table 1 Light Accent 2" w:uiPriority="46"/>
+    <w:lsdException w:name="Grid Table 2 Accent 2" w:uiPriority="47"/>
+    <w:lsdException w:name="Grid Table 3 Accent 2" w:uiPriority="48"/>
+    <w:lsdException w:name="Grid Table 4 Accent 2" w:uiPriority="49"/>
+    <w:lsdException w:name="Grid Table 5 Dark Accent 2" w:uiPriority="50"/>
+    <w:lsdException w:name="Grid Table 6 Colorful Accent 2" w:uiPriority="51"/>
+    <w:lsdException w:name="Grid Table 7 Colorful Accent 2" w:uiPriority="52"/>
+    <w:lsdException w:name="Grid Table 1 Light Accent 3" w:uiPriority="46"/>
+    <w:lsdException w:name="Grid Table 2 Accent 3" w:uiPriority="47"/>
+    <w:lsdException w:name="Grid Table 3 Accent 3" w:uiPriority="48"/>
+    <w:lsdException w:name="Grid Table 4 Accent 3" w:uiPriority="49"/>
+    <w:lsdException w:name="Grid Table 5 Dark Accent 3" w:uiPriority="50"/>
+    <w:lsdException w:name="Grid Table 6 Colorful Accent 3" w:uiPriority="51"/>
+    <w:lsdException w:name="Grid Table 7 Colorful Accent 3" w:uiPriority="52"/>
+    <w:lsdException w:name="Grid Table 1 Light Accent 4" w:uiPriority="46"/>
+    <w:lsdException w:name="Grid Table 2 Accent 4" w:uiPriority="47"/>
+    <w:lsdException w:name="Grid Table 3 Accent 4" w:uiPriority="48"/>
+    <w:lsdException w:name="Grid Table 4 Accent 4" w:uiPriority="49"/>
+    <w:lsdException w:name="Grid Table 5 Dark Accent 4" w:uiPriority="50"/>
+    <w:lsdException w:name="Grid Table 6 Colorful Accent 4" w:uiPriority="51"/>
+    <w:lsdException w:name="Grid Table 7 Colorful Accent 4" w:uiPriority="52"/>
+    <w:lsdException w:name="Grid Table 1 Light Accent 5" w:uiPriority="46"/>
+    <w:lsdException w:name="Grid Table 2 Accent 5" w:uiPriority="47"/>
+    <w:lsdException w:name="Grid Table 3 Accent 5" w:uiPriority="48"/>
+    <w:lsdException w:name="Grid Table 4 Accent 5" w:uiPriority="49"/>
+    <w:lsdException w:name="Grid Table 5 Dark Accent 5" w:uiPriority="50"/>
+    <w:lsdException w:name="Grid Table 6 Colorful Accent 5" w:uiPriority="51"/>
+    <w:lsdException w:name="Grid Table 7 Colorful Accent 5" w:uiPriority="52"/>
+    <w:lsdException w:name="Grid Table 1 Light Accent 6" w:uiPriority="46"/>
+    <w:lsdException w:name="Grid Table 2 Accent 6" w:uiPriority="47"/>
+    <w:lsdException w:name="Grid Table 3 Accent 6" w:uiPriority="48"/>
+    <w:lsdException w:name="Grid Table 4 Accent 6" w:uiPriority="49"/>
+    <w:lsdException w:name="Grid Table 5 Dark Accent 6" w:uiPriority="50"/>
+    <w:lsdException w:name="Grid Table 6 Colorful Accent 6" w:uiPriority="51"/>
+    <w:lsdException w:name="Grid Table 7 Colorful Accent 6" w:uiPriority="52"/>
+    <w:lsdException w:name="List Table 1 Light" w:uiPriority="46"/>
+    <w:lsdException w:name="List Table 2" w:uiPriority="47"/>
+    <w:lsdException w:name="List Table 3" w:uiPriority="48"/>
+    <w:lsdException w:name="List Table 4" w:uiPriority="49"/>
+    <w:lsdException w:name="List Table 5 Dark" w:uiPriority="50"/>
+    <w:lsdException w:name="List Table 6 Colorful" w:uiPriority="51"/>
+    <w:lsdException w:name="List Table 7 Colorful" w:uiPriority="52"/>
+    <w:lsdException w:name="List Table 1 Light Accent 1" w:uiPriority="46"/>
+    <w:lsdException w:name="List Table 2 Accent 1" w:uiPriority="47"/>
+    <w:lsdException w:name="List Table 3 Accent 1" w:uiPriority="48"/>
+    <w:lsdException w:name="List Table 4 Accent 1" w:uiPriority="49"/>
+    <w:lsdException w:name="List Table 5 Dark Accent 1" w:uiPriority="50"/>
+    <w:lsdException w:name="List Table 6 Colorful Accent 1" w:uiPriority="51"/>
+    <w:lsdException w:name="List Table 7 Colorful Accent 1" w:uiPriority="52"/>
+    <w:lsdException w:name="List Table 1 Light Accent 2" w:uiPriority="46"/>
+    <w:lsdException w:name="List Table 2 Accent 2" w:uiPriority="47"/>
+    <w:lsdException w:name="List Table 3 Accent 2" w:uiPriority="48"/>
+    <w:lsdException w:name="List Table 4 Accent 2" w:uiPriority="49"/>
+    <w:lsdException w:name="List Table 5 Dark Accent 2" w:uiPriority="50"/>
+    <w:lsdException w:name="List Table 6 Colorful Accent 2" w:uiPriority="51"/>
+    <w:lsdException w:name="List Table 7 Colorful Accent 2" w:uiPriority="52"/>
+    <w:lsdException w:name="List Table 1 Light Accent 3" w:uiPriority="46"/>
+    <w:lsdException w:name="List Table 2 Accent 3" w:uiPriority="47"/>
+    <w:lsdException w:name="List Table 3 Accent 3" w:uiPriority="48"/>
+    <w:lsdException w:name="List Table 4 Accent 3" w:uiPriority="49"/>
+    <w:lsdException w:name="List Table 5 Dark Accent 3" w:uiPriority="50"/>
+    <w:lsdException w:name="List Table 6 Colorful Accent 3" w:uiPriority="51"/>
+    <w:lsdException w:name="List Table 7 Colorful Accent 3" w:uiPriority="52"/>
+    <w:lsdException w:name="List Table 1 Light Accent 4" w:uiPriority="46"/>
+    <w:lsdException w:name="List Table 2 Accent 4" w:uiPriority="47"/>
+    <w:lsdException w:name="List Table 3 Accent 4" w:uiPriority="48"/>
+    <w:lsdException w:name="List Table 4 Accent 4" w:uiPriority="49"/>
+    <w:lsdException w:name="List Table 5 Dark Accent 4" w:uiPriority="50"/>
+    <w:lsdException w:name="List Table 6 Colorful Accent 4" w:uiPriority="51"/>
+    <w:lsdException w:name="List Table 7 Colorful Accent 4" w:uiPriority="52"/>
+    <w:lsdException w:name="List Table 1 Light Accent 5" w:uiPriority="46"/>
+    <w:lsdException w:name="List Table 2 Accent 5" w:uiPriority="47"/>
+    <w:lsdException w:name="List Table 3 Accent 5" w:uiPriority="48"/>
+    <w:lsdException w:name="List Table 4 Accent 5" w:uiPriority="49"/>
+    <w:lsdException w:name="List Table 5 Dark Accent 5" w:uiPriority="50"/>
+    <w:lsdException w:name="List Table 6 Colorful Accent 5" w:uiPriority="51"/>
+    <w:lsdException w:name="List Table 7 Colorful Accent 5" w:uiPriority="52"/>
+    <w:lsdException w:name="List Table 1 Light Accent 6" w:uiPriority="46"/>
+    <w:lsdException w:name="List Table 2 Accent 6" w:uiPriority="47"/>
+    <w:lsdException w:name="List Table 3 Accent 6" w:uiPriority="48"/>
+    <w:lsdException w:name="List Table 4 Accent 6" w:uiPriority="49"/>
+    <w:lsdException w:name="List Table 5 Dark Accent 6" w:uiPriority="50"/>
+    <w:lsdException w:name="List Table 6 Colorful Accent 6" w:uiPriority="51"/>
+    <w:lsdException w:name="List Table 7 Colorful Accent 6" w:uiPriority="52"/>
+    <w:lsdException w:name="Mention" w:semiHidden="1" w:uiPriority="99" w:unhideWhenUsed="1"/>
+    <w:lsdException w:name="Smart Hyperlink" w:semiHidden="1" w:uiPriority="99" w:unhideWhenUsed="1"/>
+    <w:lsdException w:name="Hashtag" w:semiHidden="1" w:uiPriority="99" w:unhideWhenUsed="1"/>
+    <w:lsdException w:name="Unresolved Mention" w:semiHidden="1" w:uiPriority="99" w:unhideWhenUsed="1"/>
+    <w:lsdException w:name="Smart Link" w:semiHidden="1" w:uiPriority="99" w:unhideWhenUsed="1"/>
+  </w:latentStyles>
+  <w:style w:type="paragraph" w:default="1" w:styleId="Normal">
     <w:name w:val="Normal"/>
     <w:qFormat/>
   </w:style>
-  <w:style w:styleId="BodyText" w:type="paragraph">
-    <w:name w:val="Body Text"/>
-    <w:basedOn w:val="Normal"/>
-    <w:link w:val="BodyTextChar"/>
-    <w:qFormat/>
-    <w:pPr>
-      <w:spacing w:after="180" w:before="180"/>
-    </w:pPr>
-  </w:style>
-  <w:style w:customStyle="1" w:styleId="FirstParagraph" w:type="paragraph">
-    <w:name w:val="First Paragraph"/>
-    <w:basedOn w:val="BodyText"/>
-    <w:next w:val="BodyText"/>
-    <w:qFormat/>
-  </w:style>
-  <w:style w:customStyle="1" w:styleId="Compact" w:type="paragraph">
-    <w:name w:val="Compact"/>
-    <w:basedOn w:val="BodyText"/>
-    <w:qFormat/>
-    <w:pPr>
-      <w:spacing w:after="36" w:before="36"/>
-    </w:pPr>
-  </w:style>
-  <w:style w:styleId="Title" w:type="paragraph">
-    <w:name w:val="Title"/>
-    <w:basedOn w:val="Normal"/>
-    <w:next w:val="BodyText"/>
-    <w:link w:val="TitleChar"/>
-    <w:uiPriority w:val="10"/>
-    <w:qFormat/>
-    <w:rsid w:val="00A10FD9"/>
-    <w:pPr>
-      <w:spacing w:after="80" w:line="240" w:lineRule="auto"/>
-      <w:contextualSpacing/>
-      <w:jc w:val="center"/>
-    </w:pPr>
-    <w:rPr>
-      <w:rFonts w:asciiTheme="majorHAnsi" w:cstheme="majorBidi" w:eastAsiaTheme="majorEastAsia" w:hAnsiTheme="majorHAnsi"/>
-      <w:sz w:val="56"/>
-      <w:szCs w:val="56"/>
-    </w:rPr>
-  </w:style>
-  <w:style w:customStyle="1" w:styleId="TitleChar" w:type="character">
-    <w:name w:val="Title Char"/>
-    <w:basedOn w:val="DefaultParagraphFont"/>
-    <w:link w:val="Title"/>
-    <w:uiPriority w:val="10"/>
-    <w:rsid w:val="00A10FD9"/>
-    <w:rPr>
-      <w:rFonts w:asciiTheme="majorHAnsi" w:cstheme="majorBidi" w:eastAsiaTheme="majorEastAsia" w:hAnsiTheme="majorHAnsi"/>
-      <w:sz w:val="56"/>
-      <w:szCs w:val="56"/>
-    </w:rPr>
-  </w:style>
-  <w:style w:styleId="Subtitle" w:type="paragraph">
-    <w:name w:val="Subtitle"/>
-    <w:basedOn w:val="Title"/>
-    <w:next w:val="BodyText"/>
-    <w:link w:val="SubtitleChar"/>
-    <w:uiPriority w:val="11"/>
-    <w:qFormat/>
-    <w:rsid w:val="00A10FD9"/>
-    <w:pPr>
-      <w:numPr>
-        <w:ilvl w:val="1"/>
-      </w:numPr>
-    </w:pPr>
-    <w:rPr>
-      <w:rFonts w:cstheme="majorBidi" w:eastAsiaTheme="majorEastAsia"/>
-      <w:spacing w:val="15"/>
-      <w:sz w:val="28"/>
-      <w:szCs w:val="28"/>
-    </w:rPr>
-  </w:style>
-  <w:style w:customStyle="1" w:styleId="SubtitleChar" w:type="character">
-    <w:name w:val="Subtitle Char"/>
-    <w:basedOn w:val="DefaultParagraphFont"/>
-    <w:link w:val="Subtitle"/>
-    <w:uiPriority w:val="11"/>
-    <w:rsid w:val="00A10FD9"/>
-    <w:rPr>
-      <w:rFonts w:cstheme="majorBidi" w:eastAsiaTheme="majorEastAsia"/>
-      <w:color w:themeColor="text1" w:themeTint="A6" w:val="595959"/>
-      <w:spacing w:val="15"/>
-      <w:sz w:val="28"/>
-      <w:szCs w:val="28"/>
-    </w:rPr>
-  </w:style>
-  <w:style w:customStyle="1" w:styleId="Author" w:type="paragraph">
-    <w:name w:val="Author"/>
-    <w:basedOn w:val="Title"/>
-    <w:next w:val="BodyText"/>
-    <w:qFormat/>
-    <w:pPr>
-      <w:keepNext/>
-      <w:keepLines/>
-    </w:pPr>
-    <w:rPr>
-      <w:sz w:val="24"/>
-      <w:szCs w:val="24"/>
-    </w:rPr>
-  </w:style>
-  <w:style w:styleId="Date" w:type="paragraph">
-    <w:name w:val="Date"/>
-    <w:basedOn w:val="Title"/>
-    <w:next w:val="BodyText"/>
-    <w:qFormat/>
-    <w:pPr>
-      <w:keepNext/>
-      <w:keepLines/>
-    </w:pPr>
-    <w:rPr>
-      <w:sz w:val="24"/>
-      <w:szCs w:val="24"/>
-    </w:rPr>
-  </w:style>
-  <w:style w:customStyle="1" w:styleId="AbstractTitle" w:type="paragraph">
-    <w:name w:val="Abstract Title"/>
-    <w:basedOn w:val="Normal"/>
-    <w:next w:val="Abstract"/>
-    <w:qFormat/>
-    <w:pPr>
-      <w:keepNext/>
-      <w:keepLines/>
-      <w:spacing w:after="0" w:before="300"/>
-      <w:jc w:val="center"/>
-    </w:pPr>
-    <w:rPr>
-      <w:b/>
-      <w:sz w:val="20"/>
-      <w:szCs w:val="20"/>
-    </w:rPr>
-  </w:style>
-  <w:style w:customStyle="1" w:styleId="Abstract" w:type="paragraph">
-    <w:name w:val="Abstract"/>
-    <w:basedOn w:val="Normal"/>
-    <w:next w:val="BodyText"/>
-    <w:qFormat/>
-    <w:pPr>
-      <w:keepNext/>
-      <w:keepLines/>
-      <w:spacing w:after="300" w:before="100"/>
-    </w:pPr>
-    <w:rPr>
-      <w:sz w:val="20"/>
-      <w:szCs w:val="20"/>
-    </w:rPr>
-  </w:style>
-  <w:style w:styleId="Bibliography" w:type="paragraph">
-    <w:name w:val="Bibliography"/>
-    <w:basedOn w:val="Normal"/>
-    <w:next w:val="Bibliography"/>
-    <w:qFormat/>
-    <w:pPr/>
-    <w:rPr/>
-  </w:style>
-  <w:style w:styleId="Heading1" w:type="paragraph">
+  <w:style w:type="paragraph" w:styleId="Heading1">
     <w:name w:val="heading 1"/>
     <w:basedOn w:val="Normal"/>
     <w:next w:val="BodyText"/>
@@ -873,17 +990,17 @@
     <w:pPr>
       <w:keepNext/>
       <w:keepLines/>
-      <w:spacing w:after="80" w:before="360"/>
+      <w:spacing w:before="360" w:after="80"/>
       <w:outlineLvl w:val="0"/>
     </w:pPr>
     <w:rPr>
-      <w:rFonts w:asciiTheme="majorHAnsi" w:cstheme="majorBidi" w:eastAsiaTheme="majorEastAsia" w:hAnsiTheme="majorHAnsi"/>
-      <w:color w:themeColor="accent1" w:themeShade="BF" w:val="0F4761"/>
+      <w:rFonts w:asciiTheme="majorHAnsi" w:eastAsiaTheme="majorEastAsia" w:hAnsiTheme="majorHAnsi" w:cstheme="majorBidi"/>
+      <w:color w:val="0F4761" w:themeColor="accent1" w:themeShade="BF"/>
       <w:sz w:val="40"/>
       <w:szCs w:val="40"/>
     </w:rPr>
   </w:style>
-  <w:style w:styleId="Heading2" w:type="paragraph">
+  <w:style w:type="paragraph" w:styleId="Heading2">
     <w:name w:val="heading 2"/>
     <w:basedOn w:val="Normal"/>
     <w:next w:val="BodyText"/>
@@ -896,17 +1013,17 @@
     <w:pPr>
       <w:keepNext/>
       <w:keepLines/>
-      <w:spacing w:after="80" w:before="160"/>
+      <w:spacing w:before="160" w:after="80"/>
       <w:outlineLvl w:val="1"/>
     </w:pPr>
     <w:rPr>
-      <w:rFonts w:asciiTheme="majorHAnsi" w:cstheme="majorBidi" w:eastAsiaTheme="majorEastAsia" w:hAnsiTheme="majorHAnsi"/>
-      <w:color w:themeColor="accent1" w:themeShade="BF" w:val="0F4761"/>
+      <w:rFonts w:asciiTheme="majorHAnsi" w:eastAsiaTheme="majorEastAsia" w:hAnsiTheme="majorHAnsi" w:cstheme="majorBidi"/>
+      <w:color w:val="0F4761" w:themeColor="accent1" w:themeShade="BF"/>
       <w:sz w:val="32"/>
       <w:szCs w:val="32"/>
     </w:rPr>
   </w:style>
-  <w:style w:styleId="Heading3" w:type="paragraph">
+  <w:style w:type="paragraph" w:styleId="Heading3">
     <w:name w:val="heading 3"/>
     <w:basedOn w:val="Normal"/>
     <w:next w:val="BodyText"/>
@@ -919,17 +1036,17 @@
     <w:pPr>
       <w:keepNext/>
       <w:keepLines/>
-      <w:spacing w:after="80" w:before="160"/>
+      <w:spacing w:before="160" w:after="80"/>
       <w:outlineLvl w:val="2"/>
     </w:pPr>
     <w:rPr>
-      <w:rFonts w:cstheme="majorBidi" w:eastAsiaTheme="majorEastAsia"/>
-      <w:color w:themeColor="accent1" w:themeShade="BF" w:val="0F4761"/>
+      <w:rFonts w:eastAsiaTheme="majorEastAsia" w:cstheme="majorBidi"/>
+      <w:color w:val="0F4761" w:themeColor="accent1" w:themeShade="BF"/>
       <w:sz w:val="28"/>
       <w:szCs w:val="28"/>
     </w:rPr>
   </w:style>
-  <w:style w:styleId="Heading4" w:type="paragraph">
+  <w:style w:type="paragraph" w:styleId="Heading4">
     <w:name w:val="heading 4"/>
     <w:basedOn w:val="Normal"/>
     <w:next w:val="BodyText"/>
@@ -942,17 +1059,17 @@
     <w:pPr>
       <w:keepNext/>
       <w:keepLines/>
-      <w:spacing w:after="40" w:before="80"/>
+      <w:spacing w:before="80" w:after="40"/>
       <w:outlineLvl w:val="3"/>
     </w:pPr>
     <w:rPr>
-      <w:rFonts w:cstheme="majorBidi" w:eastAsiaTheme="majorEastAsia"/>
+      <w:rFonts w:eastAsiaTheme="majorEastAsia" w:cstheme="majorBidi"/>
       <w:i/>
       <w:iCs/>
-      <w:color w:themeColor="accent1" w:themeShade="BF" w:val="0F4761"/>
-    </w:rPr>
-  </w:style>
-  <w:style w:styleId="Heading5" w:type="paragraph">
+      <w:color w:val="0F4761" w:themeColor="accent1" w:themeShade="BF"/>
+    </w:rPr>
+  </w:style>
+  <w:style w:type="paragraph" w:styleId="Heading5">
     <w:name w:val="heading 5"/>
     <w:basedOn w:val="Normal"/>
     <w:next w:val="BodyText"/>
@@ -965,15 +1082,15 @@
     <w:pPr>
       <w:keepNext/>
       <w:keepLines/>
-      <w:spacing w:after="40" w:before="80"/>
+      <w:spacing w:before="80" w:after="40"/>
       <w:outlineLvl w:val="4"/>
     </w:pPr>
     <w:rPr>
-      <w:rFonts w:cstheme="majorBidi" w:eastAsiaTheme="majorEastAsia"/>
-      <w:color w:themeColor="accent1" w:themeShade="BF" w:val="0F4761"/>
-    </w:rPr>
-  </w:style>
-  <w:style w:styleId="Heading6" w:type="paragraph">
+      <w:rFonts w:eastAsiaTheme="majorEastAsia" w:cstheme="majorBidi"/>
+      <w:color w:val="0F4761" w:themeColor="accent1" w:themeShade="BF"/>
+    </w:rPr>
+  </w:style>
+  <w:style w:type="paragraph" w:styleId="Heading6">
     <w:name w:val="heading 6"/>
     <w:basedOn w:val="Normal"/>
     <w:next w:val="BodyText"/>
@@ -986,17 +1103,17 @@
     <w:pPr>
       <w:keepNext/>
       <w:keepLines/>
-      <w:spacing w:after="0" w:before="40"/>
+      <w:spacing w:before="40" w:after="0"/>
       <w:outlineLvl w:val="5"/>
     </w:pPr>
     <w:rPr>
-      <w:rFonts w:cstheme="majorBidi" w:eastAsiaTheme="majorEastAsia"/>
+      <w:rFonts w:eastAsiaTheme="majorEastAsia" w:cstheme="majorBidi"/>
       <w:i/>
       <w:iCs/>
-      <w:color w:themeColor="text1" w:themeTint="A6" w:val="595959"/>
-    </w:rPr>
-  </w:style>
-  <w:style w:styleId="Heading7" w:type="paragraph">
+      <w:color w:val="595959" w:themeColor="text1" w:themeTint="A6"/>
+    </w:rPr>
+  </w:style>
+  <w:style w:type="paragraph" w:styleId="Heading7">
     <w:name w:val="heading 7"/>
     <w:basedOn w:val="Normal"/>
     <w:next w:val="BodyText"/>
@@ -1009,15 +1126,15 @@
     <w:pPr>
       <w:keepNext/>
       <w:keepLines/>
-      <w:spacing w:after="0" w:before="40"/>
+      <w:spacing w:before="40" w:after="0"/>
       <w:outlineLvl w:val="6"/>
     </w:pPr>
     <w:rPr>
-      <w:rFonts w:cstheme="majorBidi" w:eastAsiaTheme="majorEastAsia"/>
-      <w:color w:themeColor="text1" w:themeTint="A6" w:val="595959"/>
-    </w:rPr>
-  </w:style>
-  <w:style w:styleId="Heading8" w:type="paragraph">
+      <w:rFonts w:eastAsiaTheme="majorEastAsia" w:cstheme="majorBidi"/>
+      <w:color w:val="595959" w:themeColor="text1" w:themeTint="A6"/>
+    </w:rPr>
+  </w:style>
+  <w:style w:type="paragraph" w:styleId="Heading8">
     <w:name w:val="heading 8"/>
     <w:basedOn w:val="Normal"/>
     <w:next w:val="BodyText"/>
@@ -1034,13 +1151,13 @@
       <w:outlineLvl w:val="7"/>
     </w:pPr>
     <w:rPr>
-      <w:rFonts w:cstheme="majorBidi" w:eastAsiaTheme="majorEastAsia"/>
+      <w:rFonts w:eastAsiaTheme="majorEastAsia" w:cstheme="majorBidi"/>
       <w:i/>
       <w:iCs/>
-      <w:color w:themeColor="text1" w:themeTint="D8" w:val="272727"/>
-    </w:rPr>
-  </w:style>
-  <w:style w:styleId="Heading9" w:type="paragraph">
+      <w:color w:val="272727" w:themeColor="text1" w:themeTint="D8"/>
+    </w:rPr>
+  </w:style>
+  <w:style w:type="paragraph" w:styleId="Heading9">
     <w:name w:val="heading 9"/>
     <w:basedOn w:val="Normal"/>
     <w:next w:val="BodyText"/>
@@ -1057,24 +1174,202 @@
       <w:outlineLvl w:val="8"/>
     </w:pPr>
     <w:rPr>
-      <w:rFonts w:cstheme="majorBidi" w:eastAsiaTheme="majorEastAsia"/>
-      <w:color w:themeColor="text1" w:themeTint="D8" w:val="272727"/>
-    </w:rPr>
-  </w:style>
-  <w:style w:customStyle="1" w:styleId="Heading1Char" w:type="character">
+      <w:rFonts w:eastAsiaTheme="majorEastAsia" w:cstheme="majorBidi"/>
+      <w:color w:val="272727" w:themeColor="text1" w:themeTint="D8"/>
+    </w:rPr>
+  </w:style>
+  <w:style w:type="character" w:default="1" w:styleId="DefaultParagraphFont">
+    <w:name w:val="Default Paragraph Font"/>
+    <w:uiPriority w:val="1"/>
+    <w:semiHidden/>
+    <w:unhideWhenUsed/>
+  </w:style>
+  <w:style w:type="table" w:default="1" w:styleId="TableNormal">
+    <w:name w:val="Normal Table"/>
+    <w:uiPriority w:val="99"/>
+    <w:semiHidden/>
+    <w:unhideWhenUsed/>
+    <w:tblPr>
+      <w:tblInd w:w="0" w:type="dxa"/>
+      <w:tblCellMar>
+        <w:top w:w="0" w:type="dxa"/>
+        <w:left w:w="108" w:type="dxa"/>
+        <w:bottom w:w="0" w:type="dxa"/>
+        <w:right w:w="108" w:type="dxa"/>
+      </w:tblCellMar>
+    </w:tblPr>
+  </w:style>
+  <w:style w:type="numbering" w:default="1" w:styleId="NoList">
+    <w:name w:val="No List"/>
+    <w:uiPriority w:val="99"/>
+    <w:semiHidden/>
+    <w:unhideWhenUsed/>
+  </w:style>
+  <w:style w:type="paragraph" w:styleId="BodyText">
+    <w:name w:val="Body Text"/>
+    <w:basedOn w:val="Normal"/>
+    <w:qFormat/>
+    <w:pPr>
+      <w:spacing w:before="180" w:after="180"/>
+    </w:pPr>
+  </w:style>
+  <w:style w:type="paragraph" w:customStyle="1" w:styleId="FirstParagraph">
+    <w:name w:val="First Paragraph"/>
+    <w:basedOn w:val="BodyText"/>
+    <w:next w:val="BodyText"/>
+    <w:qFormat/>
+  </w:style>
+  <w:style w:type="paragraph" w:customStyle="1" w:styleId="Compact">
+    <w:name w:val="Compact"/>
+    <w:basedOn w:val="BodyText"/>
+    <w:qFormat/>
+    <w:pPr>
+      <w:spacing w:before="36" w:after="36"/>
+    </w:pPr>
+  </w:style>
+  <w:style w:type="paragraph" w:styleId="Title">
+    <w:name w:val="Title"/>
+    <w:basedOn w:val="Normal"/>
+    <w:next w:val="BodyText"/>
+    <w:link w:val="TitleChar"/>
+    <w:uiPriority w:val="10"/>
+    <w:qFormat/>
+    <w:rsid w:val="00A10FD9"/>
+    <w:pPr>
+      <w:spacing w:after="80"/>
+      <w:contextualSpacing/>
+      <w:jc w:val="center"/>
+    </w:pPr>
+    <w:rPr>
+      <w:rFonts w:asciiTheme="majorHAnsi" w:eastAsiaTheme="majorEastAsia" w:hAnsiTheme="majorHAnsi" w:cstheme="majorBidi"/>
+      <w:sz w:val="56"/>
+      <w:szCs w:val="56"/>
+    </w:rPr>
+  </w:style>
+  <w:style w:type="character" w:customStyle="1" w:styleId="TitleChar">
+    <w:name w:val="Title Char"/>
+    <w:basedOn w:val="DefaultParagraphFont"/>
+    <w:link w:val="Title"/>
+    <w:uiPriority w:val="10"/>
+    <w:rsid w:val="00A10FD9"/>
+    <w:rPr>
+      <w:rFonts w:asciiTheme="majorHAnsi" w:eastAsiaTheme="majorEastAsia" w:hAnsiTheme="majorHAnsi" w:cstheme="majorBidi"/>
+      <w:sz w:val="56"/>
+      <w:szCs w:val="56"/>
+    </w:rPr>
+  </w:style>
+  <w:style w:type="paragraph" w:styleId="Subtitle">
+    <w:name w:val="Subtitle"/>
+    <w:basedOn w:val="Title"/>
+    <w:next w:val="BodyText"/>
+    <w:link w:val="SubtitleChar"/>
+    <w:uiPriority w:val="11"/>
+    <w:qFormat/>
+    <w:rsid w:val="00A10FD9"/>
+    <w:pPr>
+      <w:numPr>
+        <w:ilvl w:val="1"/>
+      </w:numPr>
+    </w:pPr>
+    <w:rPr>
+      <w:spacing w:val="15"/>
+      <w:sz w:val="28"/>
+      <w:szCs w:val="28"/>
+    </w:rPr>
+  </w:style>
+  <w:style w:type="character" w:customStyle="1" w:styleId="SubtitleChar">
+    <w:name w:val="Subtitle Char"/>
+    <w:basedOn w:val="DefaultParagraphFont"/>
+    <w:link w:val="Subtitle"/>
+    <w:uiPriority w:val="11"/>
+    <w:rsid w:val="00A10FD9"/>
+    <w:rPr>
+      <w:rFonts w:eastAsiaTheme="majorEastAsia" w:cstheme="majorBidi"/>
+      <w:color w:val="595959" w:themeColor="text1" w:themeTint="A6"/>
+      <w:spacing w:val="15"/>
+      <w:sz w:val="28"/>
+      <w:szCs w:val="28"/>
+    </w:rPr>
+  </w:style>
+  <w:style w:type="paragraph" w:customStyle="1" w:styleId="Author">
+    <w:name w:val="Author"/>
+    <w:basedOn w:val="Title"/>
+    <w:next w:val="BodyText"/>
+    <w:qFormat/>
+    <w:pPr>
+      <w:keepNext/>
+      <w:keepLines/>
+    </w:pPr>
+    <w:rPr>
+      <w:sz w:val="24"/>
+      <w:szCs w:val="24"/>
+    </w:rPr>
+  </w:style>
+  <w:style w:type="paragraph" w:styleId="Date">
+    <w:name w:val="Date"/>
+    <w:basedOn w:val="Title"/>
+    <w:next w:val="BodyText"/>
+    <w:qFormat/>
+    <w:pPr>
+      <w:keepNext/>
+      <w:keepLines/>
+    </w:pPr>
+    <w:rPr>
+      <w:sz w:val="24"/>
+      <w:szCs w:val="24"/>
+    </w:rPr>
+  </w:style>
+  <w:style w:type="paragraph" w:customStyle="1" w:styleId="AbstractTitle">
+    <w:name w:val="Abstract Title"/>
+    <w:basedOn w:val="Normal"/>
+    <w:next w:val="Abstract"/>
+    <w:qFormat/>
+    <w:pPr>
+      <w:keepNext/>
+      <w:keepLines/>
+      <w:spacing w:before="300" w:after="0"/>
+      <w:jc w:val="center"/>
+    </w:pPr>
+    <w:rPr>
+      <w:b/>
+      <w:sz w:val="20"/>
+      <w:szCs w:val="20"/>
+    </w:rPr>
+  </w:style>
+  <w:style w:type="paragraph" w:customStyle="1" w:styleId="Abstract">
+    <w:name w:val="Abstract"/>
+    <w:basedOn w:val="Normal"/>
+    <w:next w:val="BodyText"/>
+    <w:qFormat/>
+    <w:pPr>
+      <w:keepNext/>
+      <w:keepLines/>
+      <w:spacing w:before="100" w:after="300"/>
+    </w:pPr>
+    <w:rPr>
+      <w:sz w:val="20"/>
+      <w:szCs w:val="20"/>
+    </w:rPr>
+  </w:style>
+  <w:style w:type="paragraph" w:styleId="Bibliography">
+    <w:name w:val="Bibliography"/>
+    <w:basedOn w:val="Normal"/>
+    <w:qFormat/>
+  </w:style>
+  <w:style w:type="character" w:customStyle="1" w:styleId="Heading1Char">
     <w:name w:val="Heading 1 Char"/>
     <w:basedOn w:val="DefaultParagraphFont"/>
     <w:link w:val="Heading1"/>
     <w:uiPriority w:val="9"/>
     <w:rsid w:val="00A10FD9"/>
     <w:rPr>
-      <w:rFonts w:asciiTheme="majorHAnsi" w:cstheme="majorBidi" w:eastAsiaTheme="majorEastAsia" w:hAnsiTheme="majorHAnsi"/>
-      <w:color w:themeColor="accent1" w:themeShade="BF" w:val="0F4761"/>
+      <w:rFonts w:asciiTheme="majorHAnsi" w:eastAsiaTheme="majorEastAsia" w:hAnsiTheme="majorHAnsi" w:cstheme="majorBidi"/>
+      <w:color w:val="0F4761" w:themeColor="accent1" w:themeShade="BF"/>
       <w:sz w:val="40"/>
       <w:szCs w:val="40"/>
     </w:rPr>
   </w:style>
-  <w:style w:customStyle="1" w:styleId="Heading2Char" w:type="character">
+  <w:style w:type="character" w:customStyle="1" w:styleId="Heading2Char">
     <w:name w:val="Heading 2 Char"/>
     <w:basedOn w:val="DefaultParagraphFont"/>
     <w:link w:val="Heading2"/>
@@ -1082,13 +1377,13 @@
     <w:semiHidden/>
     <w:rsid w:val="00A10FD9"/>
     <w:rPr>
-      <w:rFonts w:asciiTheme="majorHAnsi" w:cstheme="majorBidi" w:eastAsiaTheme="majorEastAsia" w:hAnsiTheme="majorHAnsi"/>
-      <w:color w:themeColor="accent1" w:themeShade="BF" w:val="0F4761"/>
+      <w:rFonts w:asciiTheme="majorHAnsi" w:eastAsiaTheme="majorEastAsia" w:hAnsiTheme="majorHAnsi" w:cstheme="majorBidi"/>
+      <w:color w:val="0F4761" w:themeColor="accent1" w:themeShade="BF"/>
       <w:sz w:val="32"/>
       <w:szCs w:val="32"/>
     </w:rPr>
   </w:style>
-  <w:style w:customStyle="1" w:styleId="Heading3Char" w:type="character">
+  <w:style w:type="character" w:customStyle="1" w:styleId="Heading3Char">
     <w:name w:val="Heading 3 Char"/>
     <w:basedOn w:val="DefaultParagraphFont"/>
     <w:link w:val="Heading3"/>
@@ -1096,13 +1391,13 @@
     <w:semiHidden/>
     <w:rsid w:val="00A10FD9"/>
     <w:rPr>
-      <w:rFonts w:cstheme="majorBidi" w:eastAsiaTheme="majorEastAsia"/>
-      <w:color w:themeColor="accent1" w:themeShade="BF" w:val="0F4761"/>
+      <w:rFonts w:eastAsiaTheme="majorEastAsia" w:cstheme="majorBidi"/>
+      <w:color w:val="0F4761" w:themeColor="accent1" w:themeShade="BF"/>
       <w:sz w:val="28"/>
       <w:szCs w:val="28"/>
     </w:rPr>
   </w:style>
-  <w:style w:customStyle="1" w:styleId="Heading4Char" w:type="character">
+  <w:style w:type="character" w:customStyle="1" w:styleId="Heading4Char">
     <w:name w:val="Heading 4 Char"/>
     <w:basedOn w:val="DefaultParagraphFont"/>
     <w:link w:val="Heading4"/>
@@ -1110,13 +1405,13 @@
     <w:semiHidden/>
     <w:rsid w:val="00A10FD9"/>
     <w:rPr>
-      <w:rFonts w:cstheme="majorBidi" w:eastAsiaTheme="majorEastAsia"/>
+      <w:rFonts w:eastAsiaTheme="majorEastAsia" w:cstheme="majorBidi"/>
       <w:i/>
       <w:iCs/>
-      <w:color w:themeColor="accent1" w:themeShade="BF" w:val="0F4761"/>
-    </w:rPr>
-  </w:style>
-  <w:style w:customStyle="1" w:styleId="Heading5Char" w:type="character">
+      <w:color w:val="0F4761" w:themeColor="accent1" w:themeShade="BF"/>
+    </w:rPr>
+  </w:style>
+  <w:style w:type="character" w:customStyle="1" w:styleId="Heading5Char">
     <w:name w:val="Heading 5 Char"/>
     <w:basedOn w:val="DefaultParagraphFont"/>
     <w:link w:val="Heading5"/>
@@ -1124,11 +1419,11 @@
     <w:semiHidden/>
     <w:rsid w:val="00A10FD9"/>
     <w:rPr>
-      <w:rFonts w:cstheme="majorBidi" w:eastAsiaTheme="majorEastAsia"/>
-      <w:color w:themeColor="accent1" w:themeShade="BF" w:val="0F4761"/>
-    </w:rPr>
-  </w:style>
-  <w:style w:customStyle="1" w:styleId="Heading6Char" w:type="character">
+      <w:rFonts w:eastAsiaTheme="majorEastAsia" w:cstheme="majorBidi"/>
+      <w:color w:val="0F4761" w:themeColor="accent1" w:themeShade="BF"/>
+    </w:rPr>
+  </w:style>
+  <w:style w:type="character" w:customStyle="1" w:styleId="Heading6Char">
     <w:name w:val="Heading 6 Char"/>
     <w:basedOn w:val="DefaultParagraphFont"/>
     <w:link w:val="Heading6"/>
@@ -1136,13 +1431,13 @@
     <w:semiHidden/>
     <w:rsid w:val="00A10FD9"/>
     <w:rPr>
-      <w:rFonts w:cstheme="majorBidi" w:eastAsiaTheme="majorEastAsia"/>
+      <w:rFonts w:eastAsiaTheme="majorEastAsia" w:cstheme="majorBidi"/>
       <w:i/>
       <w:iCs/>
-      <w:color w:themeColor="text1" w:themeTint="A6" w:val="595959"/>
-    </w:rPr>
-  </w:style>
-  <w:style w:customStyle="1" w:styleId="Heading7Char" w:type="character">
+      <w:color w:val="595959" w:themeColor="text1" w:themeTint="A6"/>
+    </w:rPr>
+  </w:style>
+  <w:style w:type="character" w:customStyle="1" w:styleId="Heading7Char">
     <w:name w:val="Heading 7 Char"/>
     <w:basedOn w:val="DefaultParagraphFont"/>
     <w:link w:val="Heading7"/>
@@ -1150,11 +1445,11 @@
     <w:semiHidden/>
     <w:rsid w:val="00A10FD9"/>
     <w:rPr>
-      <w:rFonts w:cstheme="majorBidi" w:eastAsiaTheme="majorEastAsia"/>
-      <w:color w:themeColor="text1" w:themeTint="A6" w:val="595959"/>
-    </w:rPr>
-  </w:style>
-  <w:style w:customStyle="1" w:styleId="Heading8Char" w:type="character">
+      <w:rFonts w:eastAsiaTheme="majorEastAsia" w:cstheme="majorBidi"/>
+      <w:color w:val="595959" w:themeColor="text1" w:themeTint="A6"/>
+    </w:rPr>
+  </w:style>
+  <w:style w:type="character" w:customStyle="1" w:styleId="Heading8Char">
     <w:name w:val="Heading 8 Char"/>
     <w:basedOn w:val="DefaultParagraphFont"/>
     <w:link w:val="Heading8"/>
@@ -1162,13 +1457,13 @@
     <w:semiHidden/>
     <w:rsid w:val="00A10FD9"/>
     <w:rPr>
-      <w:rFonts w:cstheme="majorBidi" w:eastAsiaTheme="majorEastAsia"/>
+      <w:rFonts w:eastAsiaTheme="majorEastAsia" w:cstheme="majorBidi"/>
       <w:i/>
       <w:iCs/>
-      <w:color w:themeColor="text1" w:themeTint="D8" w:val="272727"/>
-    </w:rPr>
-  </w:style>
-  <w:style w:customStyle="1" w:styleId="Heading9Char" w:type="character">
+      <w:color w:val="272727" w:themeColor="text1" w:themeTint="D8"/>
+    </w:rPr>
+  </w:style>
+  <w:style w:type="character" w:customStyle="1" w:styleId="Heading9Char">
     <w:name w:val="Heading 9 Char"/>
     <w:basedOn w:val="DefaultParagraphFont"/>
     <w:link w:val="Heading9"/>
@@ -1176,11 +1471,11 @@
     <w:semiHidden/>
     <w:rsid w:val="00A10FD9"/>
     <w:rPr>
-      <w:rFonts w:cstheme="majorBidi" w:eastAsiaTheme="majorEastAsia"/>
-      <w:color w:themeColor="text1" w:themeTint="D8" w:val="272727"/>
-    </w:rPr>
-  </w:style>
-  <w:style w:styleId="BlockText" w:type="paragraph">
+      <w:rFonts w:eastAsiaTheme="majorEastAsia" w:cstheme="majorBidi"/>
+      <w:color w:val="272727" w:themeColor="text1" w:themeTint="D8"/>
+    </w:rPr>
+  </w:style>
+  <w:style w:type="paragraph" w:styleId="BlockText">
     <w:name w:val="Block Text"/>
     <w:basedOn w:val="BodyText"/>
     <w:next w:val="BodyText"/>
@@ -1188,19 +1483,18 @@
     <w:unhideWhenUsed/>
     <w:qFormat/>
     <w:pPr>
-      <w:spacing w:after="100" w:before="100"/>
-      <w:ind w:firstLine="0" w:left="480" w:right="480"/>
-    </w:pPr>
-  </w:style>
-  <w:style w:styleId="FootnoteText" w:type="paragraph">
-    <w:name w:val="Footnote Text"/>
+      <w:spacing w:before="100" w:after="100"/>
+      <w:ind w:left="480" w:right="480"/>
+    </w:pPr>
+  </w:style>
+  <w:style w:type="paragraph" w:styleId="FootnoteText">
+    <w:name w:val="footnote text"/>
     <w:basedOn w:val="Normal"/>
-    <w:next w:val="FootnoteText"/>
     <w:uiPriority w:val="9"/>
     <w:unhideWhenUsed/>
     <w:qFormat/>
   </w:style>
-  <w:style w:styleId="FootnoteBlockText" w:type="paragraph">
+  <w:style w:type="paragraph" w:customStyle="1" w:styleId="FootnoteBlockText">
     <w:name w:val="Footnote Block Text"/>
     <w:basedOn w:val="FootnoteText"/>
     <w:next w:val="FootnoteText"/>
@@ -1208,40 +1502,35 @@
     <w:unhideWhenUsed/>
     <w:qFormat/>
     <w:pPr>
-      <w:spacing w:after="100" w:before="100"/>
-      <w:ind w:firstLine="0" w:left="480" w:right="480"/>
-    </w:pPr>
-  </w:style>
-  <w:style w:default="1" w:styleId="DefaultParagraphFont" w:type="character">
-    <w:name w:val="Default Paragraph Font"/>
+      <w:spacing w:before="100" w:after="100"/>
+      <w:ind w:left="480" w:right="480"/>
+    </w:pPr>
+  </w:style>
+  <w:style w:type="table" w:customStyle="1" w:styleId="Table">
+    <w:name w:val="Table"/>
     <w:semiHidden/>
     <w:unhideWhenUsed/>
-  </w:style>
-  <w:style w:default="1" w:styleId="Table" w:type="table">
-    <w:name w:val="Table"/>
-    <w:basedOn w:val="TableNormal"/>
-    <w:semiHidden/>
-    <w:unhideWhenUsed/>
     <w:qFormat/>
     <w:tblPr>
-      <w:tblInd w:type="dxa" w:w="0"/>
+      <w:tblInd w:w="0" w:type="dxa"/>
       <w:tblCellMar>
-        <w:top w:type="dxa" w:w="0"/>
-        <w:left w:type="dxa" w:w="108"/>
-        <w:bottom w:type="dxa" w:w="0"/>
-        <w:right w:type="dxa" w:w="108"/>
+        <w:top w:w="0" w:type="dxa"/>
+        <w:left w:w="108" w:type="dxa"/>
+        <w:bottom w:w="0" w:type="dxa"/>
+        <w:right w:w="108" w:type="dxa"/>
       </w:tblCellMar>
     </w:tblPr>
     <w:tblStylePr w:type="firstRow">
+      <w:tblPr/>
       <w:tcPr>
         <w:tcBorders>
-          <w:bottom w:val="single"/>
+          <w:bottom w:val="single" w:sz="0" w:space="0" w:color="auto"/>
         </w:tcBorders>
         <w:vAlign w:val="bottom"/>
       </w:tcPr>
     </w:tblStylePr>
   </w:style>
-  <w:style w:customStyle="1" w:styleId="DefinitionTerm" w:type="paragraph">
+  <w:style w:type="paragraph" w:customStyle="1" w:styleId="DefinitionTerm">
     <w:name w:val="Definition Term"/>
     <w:basedOn w:val="Normal"/>
     <w:next w:val="Definition"/>
@@ -1254,75 +1543,76 @@
       <w:b/>
     </w:rPr>
   </w:style>
-  <w:style w:customStyle="1" w:styleId="Definition" w:type="paragraph">
+  <w:style w:type="paragraph" w:customStyle="1" w:styleId="Definition">
     <w:name w:val="Definition"/>
     <w:basedOn w:val="Normal"/>
   </w:style>
-  <w:style w:styleId="Caption" w:type="paragraph">
-    <w:name w:val="Caption"/>
+  <w:style w:type="paragraph" w:styleId="Caption">
+    <w:name w:val="caption"/>
     <w:basedOn w:val="Normal"/>
-    <w:link w:val="BodyTextChar"/>
-    <w:pPr>
-      <w:spacing w:after="120" w:before="0"/>
+    <w:link w:val="CaptionChar"/>
+    <w:pPr>
+      <w:spacing w:after="120"/>
     </w:pPr>
     <w:rPr>
       <w:i/>
     </w:rPr>
   </w:style>
-  <w:style w:customStyle="1" w:styleId="TableCaption" w:type="paragraph">
+  <w:style w:type="paragraph" w:customStyle="1" w:styleId="TableCaption">
     <w:name w:val="Table Caption"/>
     <w:basedOn w:val="Caption"/>
     <w:pPr>
       <w:keepNext/>
     </w:pPr>
   </w:style>
-  <w:style w:customStyle="1" w:styleId="ImageCaption" w:type="paragraph">
+  <w:style w:type="paragraph" w:customStyle="1" w:styleId="ImageCaption">
     <w:name w:val="Image Caption"/>
     <w:basedOn w:val="Caption"/>
   </w:style>
-  <w:style w:customStyle="1" w:styleId="Figure" w:type="paragraph">
+  <w:style w:type="paragraph" w:customStyle="1" w:styleId="Figure">
     <w:name w:val="Figure"/>
     <w:basedOn w:val="Normal"/>
   </w:style>
-  <w:style w:customStyle="1" w:styleId="CaptionedFigure" w:type="paragraph">
+  <w:style w:type="paragraph" w:customStyle="1" w:styleId="CaptionedFigure">
     <w:name w:val="Captioned Figure"/>
     <w:basedOn w:val="Figure"/>
     <w:pPr>
       <w:keepNext/>
     </w:pPr>
   </w:style>
-  <w:style w:customStyle="1" w:styleId="BodyTextChar" w:type="character">
-    <w:name w:val="Body Text Char"/>
+  <w:style w:type="character" w:customStyle="1" w:styleId="CaptionChar">
+    <w:name w:val="Caption Char"/>
     <w:basedOn w:val="DefaultParagraphFont"/>
-    <w:link w:val="BodyText"/>
-  </w:style>
-  <w:style w:customStyle="1" w:styleId="VerbatimChar" w:type="character">
+    <w:link w:val="Caption"/>
+  </w:style>
+  <w:style w:type="character" w:customStyle="1" w:styleId="VerbatimChar">
     <w:name w:val="Verbatim Char"/>
-    <w:basedOn w:val="BodyTextChar"/>
-    <w:rPr>
-      <w:rFonts w:ascii="Consolas" w:hAnsi="Consolas"/>
-      <w:sz w:val="22"/>
-    </w:rPr>
-  </w:style>
-  <w:style w:customStyle="1" w:styleId="SectionNumber" w:type="character">
+    <w:basedOn w:val="CaptionChar"/>
+    <w:link w:val="SourceCode"/>
+    <w:rPr>
+      <w:rFonts w:ascii="Consolas" w:hAnsi="Consolas"/>
+      <w:sz w:val="22"/>
+    </w:rPr>
+  </w:style>
+  <w:style w:type="character" w:customStyle="1" w:styleId="SectionNumber">
     <w:name w:val="Section Number"/>
-    <w:basedOn w:val="BodyTextChar"/>
-  </w:style>
-  <w:style w:styleId="FootnoteReference" w:type="character">
-    <w:name w:val="Footnote Reference"/>
-    <w:basedOn w:val="BodyTextChar"/>
+    <w:basedOn w:val="CaptionChar"/>
+  </w:style>
+  <w:style w:type="character" w:styleId="FootnoteReference">
+    <w:name w:val="footnote reference"/>
+    <w:basedOn w:val="CaptionChar"/>
     <w:rPr>
       <w:vertAlign w:val="superscript"/>
     </w:rPr>
   </w:style>
-  <w:style w:styleId="Hyperlink" w:type="character">
+  <w:style w:type="character" w:styleId="Hyperlink">
     <w:name w:val="Hyperlink"/>
-    <w:basedOn w:val="BodyTextChar"/>
-    <w:rPr>
-      <w:color w:themeColor="accent1" w:val="4F81BD"/>
-    </w:rPr>
-  </w:style>
-  <w:style w:styleId="TOCHeading" w:type="paragraph">
+    <w:basedOn w:val="CaptionChar"/>
+    <w:rPr>
+      <w:color w:val="156082" w:themeColor="accent1"/>
+    </w:rPr>
+  </w:style>
+  <w:style w:type="paragraph" w:styleId="TOCHeading">
     <w:name w:val="TOC Heading"/>
     <w:basedOn w:val="Heading1"/>
     <w:next w:val="BodyText"/>
@@ -1333,246 +1623,305 @@
       <w:spacing w:before="240" w:line="259" w:lineRule="auto"/>
       <w:outlineLvl w:val="9"/>
     </w:pPr>
-    <w:rPr>
-      <w:rFonts w:asciiTheme="majorHAnsi" w:cstheme="majorBidi" w:eastAsiaTheme="majorEastAsia" w:hAnsiTheme="majorHAnsi"/>
-      <w:b w:val="0"/>
-      <w:bCs w:val="0"/>
-      <w:color w:themeColor="accent1" w:themeShade="BF" w:val="365F91"/>
-    </w:rPr>
   </w:style>
   <w:style w:type="paragraph" w:customStyle="1" w:styleId="SourceCode">
     <w:name w:val="Source Code"/>
     <w:basedOn w:val="Normal"/>
     <w:link w:val="VerbatimChar"/>
     <w:pPr>
-      <w:wordWrap w:val="off"/>
+      <w:wordWrap w:val="0"/>
     </w:pPr>
   </w:style>
   <w:style w:type="character" w:customStyle="1" w:styleId="KeywordTok">
     <w:name w:val="KeywordTok"/>
     <w:basedOn w:val="VerbatimChar"/>
     <w:rPr>
+      <w:rFonts w:ascii="Consolas" w:hAnsi="Consolas"/>
       <w:b/>
       <w:color w:val="007020"/>
+      <w:sz w:val="22"/>
     </w:rPr>
   </w:style>
   <w:style w:type="character" w:customStyle="1" w:styleId="DataTypeTok">
     <w:name w:val="DataTypeTok"/>
     <w:basedOn w:val="VerbatimChar"/>
     <w:rPr>
+      <w:rFonts w:ascii="Consolas" w:hAnsi="Consolas"/>
       <w:color w:val="902000"/>
+      <w:sz w:val="22"/>
     </w:rPr>
   </w:style>
   <w:style w:type="character" w:customStyle="1" w:styleId="DecValTok">
     <w:name w:val="DecValTok"/>
     <w:basedOn w:val="VerbatimChar"/>
     <w:rPr>
-      <w:color w:val="40a070"/>
+      <w:rFonts w:ascii="Consolas" w:hAnsi="Consolas"/>
+      <w:color w:val="40A070"/>
+      <w:sz w:val="22"/>
     </w:rPr>
   </w:style>
   <w:style w:type="character" w:customStyle="1" w:styleId="BaseNTok">
     <w:name w:val="BaseNTok"/>
     <w:basedOn w:val="VerbatimChar"/>
     <w:rPr>
-      <w:color w:val="40a070"/>
+      <w:rFonts w:ascii="Consolas" w:hAnsi="Consolas"/>
+      <w:color w:val="40A070"/>
+      <w:sz w:val="22"/>
     </w:rPr>
   </w:style>
   <w:style w:type="character" w:customStyle="1" w:styleId="FloatTok">
     <w:name w:val="FloatTok"/>
     <w:basedOn w:val="VerbatimChar"/>
     <w:rPr>
-      <w:color w:val="40a070"/>
+      <w:rFonts w:ascii="Consolas" w:hAnsi="Consolas"/>
+      <w:color w:val="40A070"/>
+      <w:sz w:val="22"/>
     </w:rPr>
   </w:style>
   <w:style w:type="character" w:customStyle="1" w:styleId="ConstantTok">
     <w:name w:val="ConstantTok"/>
     <w:basedOn w:val="VerbatimChar"/>
     <w:rPr>
+      <w:rFonts w:ascii="Consolas" w:hAnsi="Consolas"/>
       <w:color w:val="880000"/>
+      <w:sz w:val="22"/>
     </w:rPr>
   </w:style>
   <w:style w:type="character" w:customStyle="1" w:styleId="CharTok">
     <w:name w:val="CharTok"/>
     <w:basedOn w:val="VerbatimChar"/>
     <w:rPr>
-      <w:color w:val="4070a0"/>
+      <w:rFonts w:ascii="Consolas" w:hAnsi="Consolas"/>
+      <w:color w:val="4070A0"/>
+      <w:sz w:val="22"/>
     </w:rPr>
   </w:style>
   <w:style w:type="character" w:customStyle="1" w:styleId="SpecialCharTok">
     <w:name w:val="SpecialCharTok"/>
     <w:basedOn w:val="VerbatimChar"/>
     <w:rPr>
-      <w:color w:val="4070a0"/>
+      <w:rFonts w:ascii="Consolas" w:hAnsi="Consolas"/>
+      <w:color w:val="4070A0"/>
+      <w:sz w:val="22"/>
     </w:rPr>
   </w:style>
   <w:style w:type="character" w:customStyle="1" w:styleId="StringTok">
     <w:name w:val="StringTok"/>
     <w:basedOn w:val="VerbatimChar"/>
     <w:rPr>
-      <w:color w:val="4070a0"/>
+      <w:rFonts w:ascii="Consolas" w:hAnsi="Consolas"/>
+      <w:color w:val="4070A0"/>
+      <w:sz w:val="22"/>
     </w:rPr>
   </w:style>
   <w:style w:type="character" w:customStyle="1" w:styleId="VerbatimStringTok">
     <w:name w:val="VerbatimStringTok"/>
     <w:basedOn w:val="VerbatimChar"/>
     <w:rPr>
-      <w:color w:val="4070a0"/>
+      <w:rFonts w:ascii="Consolas" w:hAnsi="Consolas"/>
+      <w:color w:val="4070A0"/>
+      <w:sz w:val="22"/>
     </w:rPr>
   </w:style>
   <w:style w:type="character" w:customStyle="1" w:styleId="SpecialStringTok">
     <w:name w:val="SpecialStringTok"/>
     <w:basedOn w:val="VerbatimChar"/>
     <w:rPr>
-      <w:color w:val="bb6688"/>
+      <w:rFonts w:ascii="Consolas" w:hAnsi="Consolas"/>
+      <w:color w:val="BB6688"/>
+      <w:sz w:val="22"/>
     </w:rPr>
   </w:style>
   <w:style w:type="character" w:customStyle="1" w:styleId="ImportTok">
     <w:name w:val="ImportTok"/>
     <w:basedOn w:val="VerbatimChar"/>
     <w:rPr>
+      <w:rFonts w:ascii="Consolas" w:hAnsi="Consolas"/>
       <w:b/>
       <w:color w:val="008000"/>
+      <w:sz w:val="22"/>
     </w:rPr>
   </w:style>
   <w:style w:type="character" w:customStyle="1" w:styleId="CommentTok">
     <w:name w:val="CommentTok"/>
     <w:basedOn w:val="VerbatimChar"/>
     <w:rPr>
+      <w:rFonts w:ascii="Consolas" w:hAnsi="Consolas"/>
       <w:i/>
-      <w:color w:val="60a0b0"/>
+      <w:color w:val="60A0B0"/>
+      <w:sz w:val="22"/>
     </w:rPr>
   </w:style>
   <w:style w:type="character" w:customStyle="1" w:styleId="DocumentationTok">
     <w:name w:val="DocumentationTok"/>
     <w:basedOn w:val="VerbatimChar"/>
     <w:rPr>
+      <w:rFonts w:ascii="Consolas" w:hAnsi="Consolas"/>
       <w:i/>
-      <w:color w:val="ba2121"/>
+      <w:color w:val="BA2121"/>
+      <w:sz w:val="22"/>
     </w:rPr>
   </w:style>
   <w:style w:type="character" w:customStyle="1" w:styleId="AnnotationTok">
     <w:name w:val="AnnotationTok"/>
     <w:basedOn w:val="VerbatimChar"/>
     <w:rPr>
+      <w:rFonts w:ascii="Consolas" w:hAnsi="Consolas"/>
       <w:b/>
       <w:i/>
-      <w:color w:val="60a0b0"/>
+      <w:color w:val="60A0B0"/>
+      <w:sz w:val="22"/>
     </w:rPr>
   </w:style>
   <w:style w:type="character" w:customStyle="1" w:styleId="CommentVarTok">
     <w:name w:val="CommentVarTok"/>
     <w:basedOn w:val="VerbatimChar"/>
     <w:rPr>
+      <w:rFonts w:ascii="Consolas" w:hAnsi="Consolas"/>
       <w:b/>
       <w:i/>
-      <w:color w:val="60a0b0"/>
+      <w:color w:val="60A0B0"/>
+      <w:sz w:val="22"/>
     </w:rPr>
   </w:style>
   <w:style w:type="character" w:customStyle="1" w:styleId="OtherTok">
     <w:name w:val="OtherTok"/>
     <w:basedOn w:val="VerbatimChar"/>
     <w:rPr>
+      <w:rFonts w:ascii="Consolas" w:hAnsi="Consolas"/>
       <w:color w:val="007020"/>
+      <w:sz w:val="22"/>
     </w:rPr>
   </w:style>
   <w:style w:type="character" w:customStyle="1" w:styleId="FunctionTok">
     <w:name w:val="FunctionTok"/>
     <w:basedOn w:val="VerbatimChar"/>
     <w:rPr>
-      <w:color w:val="06287e"/>
+      <w:rFonts w:ascii="Consolas" w:hAnsi="Consolas"/>
+      <w:color w:val="06287E"/>
+      <w:sz w:val="22"/>
     </w:rPr>
   </w:style>
   <w:style w:type="character" w:customStyle="1" w:styleId="VariableTok">
     <w:name w:val="VariableTok"/>
     <w:basedOn w:val="VerbatimChar"/>
     <w:rPr>
-      <w:color w:val="19177c"/>
+      <w:rFonts w:ascii="Consolas" w:hAnsi="Consolas"/>
+      <w:color w:val="19177C"/>
+      <w:sz w:val="22"/>
     </w:rPr>
   </w:style>
   <w:style w:type="character" w:customStyle="1" w:styleId="ControlFlowTok">
     <w:name w:val="ControlFlowTok"/>
     <w:basedOn w:val="VerbatimChar"/>
     <w:rPr>
+      <w:rFonts w:ascii="Consolas" w:hAnsi="Consolas"/>
       <w:b/>
       <w:color w:val="007020"/>
+      <w:sz w:val="22"/>
     </w:rPr>
   </w:style>
   <w:style w:type="character" w:customStyle="1" w:styleId="OperatorTok">
     <w:name w:val="OperatorTok"/>
     <w:basedOn w:val="VerbatimChar"/>
     <w:rPr>
+      <w:rFonts w:ascii="Consolas" w:hAnsi="Consolas"/>
       <w:color w:val="666666"/>
+      <w:sz w:val="22"/>
     </w:rPr>
   </w:style>
   <w:style w:type="character" w:customStyle="1" w:styleId="BuiltInTok">
     <w:name w:val="BuiltInTok"/>
     <w:basedOn w:val="VerbatimChar"/>
     <w:rPr>
+      <w:rFonts w:ascii="Consolas" w:hAnsi="Consolas"/>
       <w:color w:val="008000"/>
+      <w:sz w:val="22"/>
     </w:rPr>
   </w:style>
   <w:style w:type="character" w:customStyle="1" w:styleId="ExtensionTok">
     <w:name w:val="ExtensionTok"/>
     <w:basedOn w:val="VerbatimChar"/>
-    <w:rPr/>
+    <w:rPr>
+      <w:rFonts w:ascii="Consolas" w:hAnsi="Consolas"/>
+      <w:sz w:val="22"/>
+    </w:rPr>
   </w:style>
   <w:style w:type="character" w:customStyle="1" w:styleId="PreprocessorTok">
     <w:name w:val="PreprocessorTok"/>
     <w:basedOn w:val="VerbatimChar"/>
     <w:rPr>
-      <w:color w:val="bc7a00"/>
+      <w:rFonts w:ascii="Consolas" w:hAnsi="Consolas"/>
+      <w:color w:val="BC7A00"/>
+      <w:sz w:val="22"/>
     </w:rPr>
   </w:style>
   <w:style w:type="character" w:customStyle="1" w:styleId="AttributeTok">
     <w:name w:val="AttributeTok"/>
     <w:basedOn w:val="VerbatimChar"/>
     <w:rPr>
-      <w:color w:val="7d9029"/>
+      <w:rFonts w:ascii="Consolas" w:hAnsi="Consolas"/>
+      <w:color w:val="7D9029"/>
+      <w:sz w:val="22"/>
     </w:rPr>
   </w:style>
   <w:style w:type="character" w:customStyle="1" w:styleId="RegionMarkerTok">
     <w:name w:val="RegionMarkerTok"/>
     <w:basedOn w:val="VerbatimChar"/>
-    <w:rPr/>
+    <w:rPr>
+      <w:rFonts w:ascii="Consolas" w:hAnsi="Consolas"/>
+      <w:sz w:val="22"/>
+    </w:rPr>
   </w:style>
   <w:style w:type="character" w:customStyle="1" w:styleId="InformationTok">
     <w:name w:val="InformationTok"/>
     <w:basedOn w:val="VerbatimChar"/>
     <w:rPr>
+      <w:rFonts w:ascii="Consolas" w:hAnsi="Consolas"/>
       <w:b/>
       <w:i/>
-      <w:color w:val="60a0b0"/>
+      <w:color w:val="60A0B0"/>
+      <w:sz w:val="22"/>
     </w:rPr>
   </w:style>
   <w:style w:type="character" w:customStyle="1" w:styleId="WarningTok">
     <w:name w:val="WarningTok"/>
     <w:basedOn w:val="VerbatimChar"/>
     <w:rPr>
+      <w:rFonts w:ascii="Consolas" w:hAnsi="Consolas"/>
       <w:b/>
       <w:i/>
-      <w:color w:val="60a0b0"/>
+      <w:color w:val="60A0B0"/>
+      <w:sz w:val="22"/>
     </w:rPr>
   </w:style>
   <w:style w:type="character" w:customStyle="1" w:styleId="AlertTok">
     <w:name w:val="AlertTok"/>
     <w:basedOn w:val="VerbatimChar"/>
     <w:rPr>
+      <w:rFonts w:ascii="Consolas" w:hAnsi="Consolas"/>
       <w:b/>
-      <w:color w:val="ff0000"/>
+      <w:color w:val="FF0000"/>
+      <w:sz w:val="22"/>
     </w:rPr>
   </w:style>
   <w:style w:type="character" w:customStyle="1" w:styleId="ErrorTok">
     <w:name w:val="ErrorTok"/>
     <w:basedOn w:val="VerbatimChar"/>
     <w:rPr>
+      <w:rFonts w:ascii="Consolas" w:hAnsi="Consolas"/>
       <w:b/>
-      <w:color w:val="ff0000"/>
+      <w:color w:val="FF0000"/>
+      <w:sz w:val="22"/>
     </w:rPr>
   </w:style>
   <w:style w:type="character" w:customStyle="1" w:styleId="NormalTok">
     <w:name w:val="NormalTok"/>
     <w:basedOn w:val="VerbatimChar"/>
-    <w:rPr/>
+    <w:rPr>
+      <w:rFonts w:ascii="Consolas" w:hAnsi="Consolas"/>
+      <w:sz w:val="22"/>
+    </w:rPr>
   </w:style>
 </w:styles>
 </file>

</xml_diff>